<commit_message>
Updated documentation available in help menu
</commit_message>
<xml_diff>
--- a/docs/ref_guides/Antares-Optimization-Problems-Formulation.docx
+++ b/docs/ref_guides/Antares-Optimization-Problems-Formulation.docx
@@ -10,8 +10,6 @@
           <w:lang w:val="en-GB"/>
         </w:rPr>
       </w:pPr>
-      <w:bookmarkStart w:id="0" w:name="_GoBack"/>
-      <w:bookmarkEnd w:id="0"/>
     </w:p>
     <w:p>
       <w:pPr>
@@ -139,47 +137,32 @@
           <w:lang w:val="en-GB"/>
         </w:rPr>
       </w:pPr>
+      <w:proofErr w:type="spellStart"/>
       <w:r>
         <w:rPr>
           <w:i/>
           <w:sz w:val="36"/>
           <w:lang w:val="en-GB"/>
         </w:rPr>
-        <w:t>Antares_Simulator  7.0.</w:t>
-      </w:r>
+        <w:t>Antares_</w:t>
+      </w:r>
+      <w:proofErr w:type="gramStart"/>
       <w:r>
         <w:rPr>
           <w:i/>
           <w:sz w:val="36"/>
           <w:lang w:val="en-GB"/>
         </w:rPr>
-        <w:t>1</w:t>
-      </w:r>
-    </w:p>
-    <w:p>
-      <w:pPr>
-        <w:pStyle w:val="Titre"/>
-        <w:rPr>
-          <w:sz w:val="36"/>
-          <w:lang w:val="en-GB"/>
-        </w:rPr>
-      </w:pPr>
-    </w:p>
-    <w:p>
-      <w:pPr>
-        <w:pStyle w:val="Titre"/>
+        <w:t>Simulator</w:t>
+      </w:r>
+      <w:proofErr w:type="spellEnd"/>
+      <w:r>
         <w:rPr>
           <w:i/>
           <w:sz w:val="36"/>
           <w:lang w:val="en-GB"/>
         </w:rPr>
-      </w:pPr>
-      <w:r>
-        <w:rPr>
-          <w:sz w:val="36"/>
-          <w:lang w:val="en-GB"/>
-        </w:rPr>
-        <w:t xml:space="preserve"> </w:t>
+        <w:t xml:space="preserve">  7.</w:t>
       </w:r>
       <w:r>
         <w:rPr>
@@ -187,26 +170,25 @@
           <w:sz w:val="36"/>
           <w:lang w:val="en-GB"/>
         </w:rPr>
-        <w:t xml:space="preserve">OPTIMIZATION PROBLEMS </w:t>
-      </w:r>
-    </w:p>
-    <w:p>
-      <w:pPr>
-        <w:pStyle w:val="Titre"/>
+        <w:t>1</w:t>
+      </w:r>
+      <w:r>
         <w:rPr>
           <w:i/>
           <w:sz w:val="36"/>
           <w:lang w:val="en-GB"/>
         </w:rPr>
-      </w:pPr>
+        <w:t>.</w:t>
+      </w:r>
       <w:r>
         <w:rPr>
           <w:i/>
           <w:sz w:val="36"/>
           <w:lang w:val="en-GB"/>
         </w:rPr>
-        <w:t xml:space="preserve">FORMULATION  </w:t>
-      </w:r>
+        <w:t>0</w:t>
+      </w:r>
+      <w:proofErr w:type="gramEnd"/>
     </w:p>
     <w:p>
       <w:pPr>
@@ -221,18 +203,70 @@
       <w:pPr>
         <w:pStyle w:val="Titre"/>
         <w:rPr>
+          <w:i/>
           <w:sz w:val="36"/>
           <w:lang w:val="en-GB"/>
         </w:rPr>
       </w:pPr>
-    </w:p>
-    <w:p>
-      <w:pPr>
-        <w:pStyle w:val="Titre"/>
+      <w:r>
         <w:rPr>
           <w:sz w:val="36"/>
           <w:lang w:val="en-GB"/>
         </w:rPr>
+        <w:t xml:space="preserve"> </w:t>
+      </w:r>
+      <w:r>
+        <w:rPr>
+          <w:i/>
+          <w:sz w:val="36"/>
+          <w:lang w:val="en-GB"/>
+        </w:rPr>
+        <w:t xml:space="preserve">OPTIMIZATION PROBLEMS </w:t>
+      </w:r>
+    </w:p>
+    <w:p>
+      <w:pPr>
+        <w:pStyle w:val="Titre"/>
+        <w:rPr>
+          <w:i/>
+          <w:sz w:val="36"/>
+          <w:lang w:val="en-GB"/>
+        </w:rPr>
+      </w:pPr>
+      <w:r>
+        <w:rPr>
+          <w:i/>
+          <w:sz w:val="36"/>
+          <w:lang w:val="en-GB"/>
+        </w:rPr>
+        <w:t xml:space="preserve">FORMULATION  </w:t>
+      </w:r>
+    </w:p>
+    <w:p>
+      <w:pPr>
+        <w:pStyle w:val="Titre"/>
+        <w:rPr>
+          <w:sz w:val="36"/>
+          <w:lang w:val="en-GB"/>
+        </w:rPr>
+      </w:pPr>
+    </w:p>
+    <w:p>
+      <w:pPr>
+        <w:pStyle w:val="Titre"/>
+        <w:rPr>
+          <w:sz w:val="36"/>
+          <w:lang w:val="en-GB"/>
+        </w:rPr>
+      </w:pPr>
+    </w:p>
+    <w:p>
+      <w:pPr>
+        <w:pStyle w:val="Titre"/>
+        <w:rPr>
+          <w:sz w:val="36"/>
+          <w:lang w:val="en-GB"/>
+        </w:rPr>
       </w:pPr>
     </w:p>
     <w:p>
@@ -241,14 +275,34 @@
         <w:rPr>
           <w:sz w:val="22"/>
           <w:szCs w:val="22"/>
+          <w:lang w:val="fr-FR"/>
         </w:rPr>
       </w:pPr>
       <w:r>
         <w:rPr>
           <w:sz w:val="22"/>
           <w:szCs w:val="22"/>
-        </w:rPr>
-        <w:t xml:space="preserve">Document available on : </w:t>
+          <w:lang w:val="fr-FR"/>
+        </w:rPr>
+        <w:t xml:space="preserve">Document </w:t>
+      </w:r>
+      <w:proofErr w:type="spellStart"/>
+      <w:r>
+        <w:rPr>
+          <w:sz w:val="22"/>
+          <w:szCs w:val="22"/>
+          <w:lang w:val="fr-FR"/>
+        </w:rPr>
+        <w:t>available</w:t>
+      </w:r>
+      <w:proofErr w:type="spellEnd"/>
+      <w:r>
+        <w:rPr>
+          <w:sz w:val="22"/>
+          <w:szCs w:val="22"/>
+          <w:lang w:val="fr-FR"/>
+        </w:rPr>
+        <w:t xml:space="preserve"> on : </w:t>
       </w:r>
       <w:hyperlink r:id="rId8" w:history="1">
         <w:r>
@@ -256,6 +310,7 @@
             <w:rStyle w:val="Lienhypertexte"/>
             <w:sz w:val="22"/>
             <w:szCs w:val="22"/>
+            <w:lang w:val="fr-FR"/>
           </w:rPr>
           <w:t>https://antares-simulator.org</w:t>
         </w:r>
@@ -267,6 +322,7 @@
         <w:rPr>
           <w:sz w:val="22"/>
           <w:szCs w:val="22"/>
+          <w:lang w:val="fr-FR"/>
         </w:rPr>
       </w:pPr>
     </w:p>
@@ -275,6 +331,7 @@
         <w:pStyle w:val="Titre"/>
         <w:rPr>
           <w:sz w:val="36"/>
+          <w:lang w:val="fr-FR"/>
         </w:rPr>
       </w:pPr>
     </w:p>
@@ -284,6 +341,7 @@
         <w:rPr>
           <w:sz w:val="28"/>
           <w:szCs w:val="28"/>
+          <w:lang w:val="fr-FR"/>
         </w:rPr>
       </w:pPr>
     </w:p>
@@ -293,6 +351,7 @@
         <w:rPr>
           <w:sz w:val="28"/>
           <w:szCs w:val="28"/>
+          <w:lang w:val="fr-FR"/>
         </w:rPr>
       </w:pPr>
     </w:p>
@@ -377,8 +436,17 @@
                 <w:sz w:val="24"/>
                 <w:lang w:val="en-GB"/>
               </w:rPr>
-              <w:t>Script Editor package</w:t>
+              <w:t xml:space="preserve">Script Editor </w:t>
             </w:r>
+            <w:proofErr w:type="gramStart"/>
+            <w:r>
+              <w:rPr>
+                <w:sz w:val="24"/>
+                <w:lang w:val="en-GB"/>
+              </w:rPr>
+              <w:t>package</w:t>
+            </w:r>
+            <w:proofErr w:type="gramEnd"/>
           </w:p>
         </w:tc>
         <w:tc>
@@ -415,8 +483,17 @@
                 <w:sz w:val="24"/>
                 <w:lang w:val="en-GB"/>
               </w:rPr>
-              <w:t>Graph Editor package</w:t>
+              <w:t xml:space="preserve">Graph Editor </w:t>
             </w:r>
+            <w:proofErr w:type="gramStart"/>
+            <w:r>
+              <w:rPr>
+                <w:sz w:val="24"/>
+                <w:lang w:val="en-GB"/>
+              </w:rPr>
+              <w:t>package</w:t>
+            </w:r>
+            <w:proofErr w:type="gramEnd"/>
           </w:p>
         </w:tc>
         <w:tc>
@@ -563,9 +640,9 @@
           <w:sz w:val="36"/>
         </w:rPr>
       </w:pPr>
-      <w:bookmarkStart w:id="1" w:name="_Toc468350689"/>
-      <w:bookmarkStart w:id="2" w:name="_Toc483231503"/>
-      <w:bookmarkStart w:id="3" w:name="_Toc529966262"/>
+      <w:bookmarkStart w:id="0" w:name="_Toc468350689"/>
+      <w:bookmarkStart w:id="1" w:name="_Toc483231503"/>
+      <w:bookmarkStart w:id="2" w:name="_Toc529966262"/>
       <w:r>
         <w:rPr>
           <w:i w:val="0"/>
@@ -573,9 +650,9 @@
         </w:rPr>
         <w:t>Table of contents</w:t>
       </w:r>
+      <w:bookmarkEnd w:id="0"/>
       <w:bookmarkEnd w:id="1"/>
       <w:bookmarkEnd w:id="2"/>
-      <w:bookmarkEnd w:id="3"/>
     </w:p>
     <w:p>
       <w:pPr>
@@ -2240,7 +2317,7 @@
         </w:rPr>
         <w:br w:type="page"/>
       </w:r>
-      <w:bookmarkStart w:id="4" w:name="_Toc529966263"/>
+      <w:bookmarkStart w:id="3" w:name="_Toc529966263"/>
       <w:r>
         <w:rPr>
           <w:b/>
@@ -2248,7 +2325,7 @@
         <w:lastRenderedPageBreak/>
         <w:t>1 Introduction</w:t>
       </w:r>
-      <w:bookmarkEnd w:id="4"/>
+      <w:bookmarkEnd w:id="3"/>
     </w:p>
     <w:p>
       <w:pPr>
@@ -2262,6 +2339,7 @@
       <w:r>
         <w:t xml:space="preserve">The purpose of this document is to give every user of the </w:t>
       </w:r>
+      <w:proofErr w:type="spellStart"/>
       <w:r>
         <w:rPr>
           <w:b/>
@@ -2276,6 +2354,7 @@
         </w:rPr>
         <w:t>_Simulator</w:t>
       </w:r>
+      <w:proofErr w:type="spellEnd"/>
       <w:r>
         <w:t xml:space="preserve"> </w:t>
       </w:r>
@@ -2367,6 +2446,7 @@
       <w:r>
         <w:t xml:space="preserve">standpoint. Note that, aside from this conceptual transparency, the software itself offers an option that makes it possible for the user to print, in a standardized format, any or all of the optimization problems actually solved in the course of an </w:t>
       </w:r>
+      <w:proofErr w:type="spellStart"/>
       <w:r>
         <w:rPr>
           <w:b/>
@@ -2381,6 +2461,7 @@
         </w:rPr>
         <w:t>_Simulator</w:t>
       </w:r>
+      <w:proofErr w:type="spellEnd"/>
       <w:r>
         <w:t xml:space="preserve"> session</w:t>
       </w:r>
@@ -2435,6 +2516,7 @@
       <w:r>
         <w:t xml:space="preserve"> addressed by the release of </w:t>
       </w:r>
+      <w:proofErr w:type="spellStart"/>
       <w:r>
         <w:rPr>
           <w:b/>
@@ -2442,6 +2524,7 @@
         </w:rPr>
         <w:t>Antares_Simulator</w:t>
       </w:r>
+      <w:proofErr w:type="spellEnd"/>
       <w:r>
         <w:t xml:space="preserve"> as an Open Source Gnu GPL 3.0 application.  </w:t>
       </w:r>
@@ -2467,6 +2550,7 @@
       <w:r>
         <w:t xml:space="preserve">a typical </w:t>
       </w:r>
+      <w:proofErr w:type="spellStart"/>
       <w:r>
         <w:rPr>
           <w:b/>
@@ -2481,6 +2565,7 @@
         </w:rPr>
         <w:t>_Simulator</w:t>
       </w:r>
+      <w:proofErr w:type="spellEnd"/>
       <w:r>
         <w:t xml:space="preserve"> session involves different steps that are usually run in sequence, either automatically or with some degree of man-in-the-loop control, depending on the kind of study to perform.  </w:t>
       </w:r>
@@ -2704,6 +2789,7 @@
       <w:r>
         <w:t xml:space="preserve">On the </w:t>
       </w:r>
+      <w:proofErr w:type="spellStart"/>
       <w:r>
         <w:rPr>
           <w:b/>
@@ -2718,6 +2804,7 @@
         </w:rPr>
         <w:t>_Simulator</w:t>
       </w:r>
+      <w:proofErr w:type="spellEnd"/>
       <w:r>
         <w:t xml:space="preserve"> </w:t>
       </w:r>
@@ -6712,7 +6799,19 @@
         <w:t>their</w:t>
       </w:r>
       <w:r>
-        <w:t xml:space="preserve"> resolution (e.g. stop a branch-and-cut resolution algorithm to an early stage chosen by heuristic considerations). For the sake of simplicity and clarity, the</w:t>
+        <w:t xml:space="preserve"> resolution (</w:t>
+      </w:r>
+      <w:r>
+        <w:t>i.e. find</w:t>
+      </w:r>
+      <w:r>
+        <w:t>, for the native MILP,</w:t>
+      </w:r>
+      <w:r>
+        <w:t xml:space="preserve"> an approximate solution based on two successive LPs).</w:t>
+      </w:r>
+      <w:r>
+        <w:t xml:space="preserve"> For the sake of simplicity and clarity, the</w:t>
       </w:r>
       <w:r>
         <w:t xml:space="preserve"> way these options are used to revise the primary problem formulation </w:t>
@@ -6756,7 +6855,7 @@
           <w:lang w:val="en-US"/>
         </w:rPr>
       </w:pPr>
-      <w:bookmarkStart w:id="5" w:name="_Toc529966264"/>
+      <w:bookmarkStart w:id="4" w:name="_Toc529966264"/>
       <w:r>
         <w:rPr>
           <w:b/>
@@ -6764,7 +6863,7 @@
         </w:rPr>
         <w:t>2 Typology of the problems solved</w:t>
       </w:r>
-      <w:bookmarkEnd w:id="5"/>
+      <w:bookmarkEnd w:id="4"/>
     </w:p>
     <w:p>
       <w:pPr>
@@ -7208,6 +7307,7 @@
         </w:rPr>
         <w:t xml:space="preserve">In </w:t>
       </w:r>
+      <w:proofErr w:type="spellStart"/>
       <w:r>
         <w:rPr>
           <w:rFonts w:eastAsiaTheme="minorEastAsia"/>
@@ -7224,6 +7324,7 @@
         </w:rPr>
         <w:t>_Simulator</w:t>
       </w:r>
+      <w:proofErr w:type="spellEnd"/>
       <w:r>
         <w:rPr>
           <w:rFonts w:eastAsiaTheme="minorEastAsia"/>
@@ -7448,6 +7549,7 @@
           <m:t>k</m:t>
         </m:r>
       </m:oMath>
+      <w:proofErr w:type="gramStart"/>
       <w:r>
         <w:rPr>
           <w:rFonts w:eastAsiaTheme="minorEastAsia"/>
@@ -7476,7 +7578,14 @@
         <w:rPr>
           <w:rFonts w:eastAsiaTheme="minorEastAsia"/>
         </w:rPr>
-        <w:t xml:space="preserve"> index </w:t>
+        <w:t xml:space="preserve"> index</w:t>
+      </w:r>
+      <w:proofErr w:type="gramEnd"/>
+      <w:r>
+        <w:rPr>
+          <w:rFonts w:eastAsiaTheme="minorEastAsia"/>
+        </w:rPr>
+        <w:t xml:space="preserve"> </w:t>
       </w:r>
       <w:r>
         <w:rPr>
@@ -7768,13 +7877,27 @@
         <w:rPr>
           <w:rFonts w:eastAsiaTheme="minorEastAsia"/>
         </w:rPr>
-        <w:t xml:space="preserve">andpoint,  </w:t>
-      </w:r>
-      <w:r>
-        <w:rPr>
-          <w:rFonts w:eastAsiaTheme="minorEastAsia"/>
-        </w:rPr>
-        <w:t>because new assets should be paid for all year-long, regardless of the fact that they are used or not during such or such week</w:t>
+        <w:t>andpoint</w:t>
+      </w:r>
+      <w:proofErr w:type="gramStart"/>
+      <w:r>
+        <w:rPr>
+          <w:rFonts w:eastAsiaTheme="minorEastAsia"/>
+        </w:rPr>
+        <w:t xml:space="preserve">,  </w:t>
+      </w:r>
+      <w:r>
+        <w:rPr>
+          <w:rFonts w:eastAsiaTheme="minorEastAsia"/>
+        </w:rPr>
+        <w:t>because</w:t>
+      </w:r>
+      <w:proofErr w:type="gramEnd"/>
+      <w:r>
+        <w:rPr>
+          <w:rFonts w:eastAsiaTheme="minorEastAsia"/>
+        </w:rPr>
+        <w:t xml:space="preserve"> new assets should be paid for all year-long, regardless of the fact that they are used or not during such or such week</w:t>
       </w:r>
       <w:r>
         <w:rPr>
@@ -8189,6 +8312,7 @@
         </w:rPr>
         <w:t xml:space="preserve"> </w:t>
       </w:r>
+      <w:proofErr w:type="spellStart"/>
       <w:r>
         <w:rPr>
           <w:rFonts w:eastAsiaTheme="minorEastAsia"/>
@@ -8205,6 +8329,7 @@
         </w:rPr>
         <w:t>_Simulator</w:t>
       </w:r>
+      <w:proofErr w:type="spellEnd"/>
       <w:r>
         <w:rPr>
           <w:rFonts w:eastAsiaTheme="minorEastAsia"/>
@@ -8321,7 +8446,7 @@
           <w:lang w:val="en-US"/>
         </w:rPr>
       </w:pPr>
-      <w:bookmarkStart w:id="6" w:name="_Toc529966265"/>
+      <w:bookmarkStart w:id="5" w:name="_Toc529966265"/>
       <w:r>
         <w:rPr>
           <w:b/>
@@ -8330,7 +8455,7 @@
         <w:lastRenderedPageBreak/>
         <w:t>3 Notations</w:t>
       </w:r>
-      <w:bookmarkEnd w:id="6"/>
+      <w:bookmarkEnd w:id="5"/>
     </w:p>
     <w:p>
       <w:pPr>
@@ -14608,134 +14733,6 @@
           <m:jc m:val="left"/>
         </m:oMathParaPr>
         <m:oMath>
-          <m:sSubSup>
-            <m:sSubSupPr>
-              <m:ctrlPr>
-                <w:rPr>
-                  <w:rFonts w:ascii="Cambria Math" w:eastAsiaTheme="minorEastAsia" w:hAnsi="Symbol"/>
-                  <w:i/>
-                  <w:szCs w:val="20"/>
-                </w:rPr>
-              </m:ctrlPr>
-            </m:sSubSupPr>
-            <m:e>
-              <m:r>
-                <w:rPr>
-                  <w:rFonts w:ascii="Cambria Math" w:eastAsiaTheme="minorEastAsia" w:hAnsi="Cambria Math"/>
-                  <w:szCs w:val="20"/>
-                </w:rPr>
-                <m:t>σ</m:t>
-              </m:r>
-            </m:e>
-            <m:sub>
-              <m:r>
-                <w:rPr>
-                  <w:rFonts w:ascii="Cambria Math" w:eastAsiaTheme="minorEastAsia" w:hAnsi="Symbol"/>
-                  <w:szCs w:val="20"/>
-                </w:rPr>
-                <m:t>θ</m:t>
-              </m:r>
-            </m:sub>
-            <m:sup>
-              <m:r>
-                <w:rPr>
-                  <w:rFonts w:ascii="Cambria Math" w:eastAsiaTheme="minorEastAsia" w:hAnsi="Symbol"/>
-                  <w:szCs w:val="20"/>
-                </w:rPr>
-                <m:t>-</m:t>
-              </m:r>
-            </m:sup>
-          </m:sSubSup>
-          <m:r>
-            <w:rPr>
-              <w:rFonts w:ascii="Cambria Math" w:hAnsi="Symbol"/>
-              <w:szCs w:val="20"/>
-            </w:rPr>
-            <m:t xml:space="preserve"> </m:t>
-          </m:r>
-          <m:r>
-            <w:rPr>
-              <w:rFonts w:ascii="Symbol" w:hAnsi="Symbol"/>
-              <w:szCs w:val="20"/>
-            </w:rPr>
-            <m:t>∈</m:t>
-          </m:r>
-          <m:r>
-            <w:rPr>
-              <w:rFonts w:ascii="Cambria Math" w:hAnsi="Symbol"/>
-              <w:szCs w:val="20"/>
-            </w:rPr>
-            <m:t xml:space="preserve"> </m:t>
-          </m:r>
-          <m:sSup>
-            <m:sSupPr>
-              <m:ctrlPr>
-                <w:rPr>
-                  <w:rFonts w:ascii="Cambria Math" w:hAnsi="Cambria Math"/>
-                  <w:i/>
-                  <w:szCs w:val="20"/>
-                </w:rPr>
-              </m:ctrlPr>
-            </m:sSupPr>
-            <m:e>
-              <m:r>
-                <m:rPr>
-                  <m:scr m:val="double-struck"/>
-                </m:rPr>
-                <w:rPr>
-                  <w:rFonts w:ascii="Cambria Math" w:hAnsi="Cambria Math"/>
-                  <w:szCs w:val="20"/>
-                </w:rPr>
-                <m:t>R</m:t>
-              </m:r>
-            </m:e>
-            <m:sup>
-              <m:r>
-                <w:rPr>
-                  <w:rFonts w:ascii="Cambria Math" w:hAnsi="Cambria Math"/>
-                  <w:szCs w:val="20"/>
-                </w:rPr>
-                <m:t>T</m:t>
-              </m:r>
-            </m:sup>
-          </m:sSup>
-          <m:r>
-            <w:rPr>
-              <w:rFonts w:ascii="Cambria Math" w:hAnsi="Cambria Math"/>
-              <w:szCs w:val="20"/>
-            </w:rPr>
-            <m:t xml:space="preserve">                     shutting down cost of a single unit </m:t>
-          </m:r>
-          <m:r>
-            <w:rPr>
-              <w:rFonts w:ascii="Cambria Math" w:hAnsi="Symbol"/>
-              <w:szCs w:val="20"/>
-            </w:rPr>
-            <m:t xml:space="preserve">in cluster θ  </m:t>
-          </m:r>
-          <m:r>
-            <w:rPr>
-              <w:rFonts w:ascii="Cambria Math" w:hAnsi="Cambria Math"/>
-              <w:szCs w:val="20"/>
-            </w:rPr>
-            <m:t xml:space="preserve"> </m:t>
-          </m:r>
-        </m:oMath>
-      </m:oMathPara>
-    </w:p>
-    <w:p>
-      <w:pPr>
-        <w:ind w:left="45"/>
-        <w:rPr>
-          <w:rFonts w:eastAsiaTheme="minorEastAsia"/>
-          <w:szCs w:val="20"/>
-        </w:rPr>
-      </w:pPr>
-      <m:oMathPara>
-        <m:oMathParaPr>
-          <m:jc m:val="left"/>
-        </m:oMathParaPr>
-        <m:oMath>
           <m:sSub>
             <m:sSubPr>
               <m:ctrlPr>
@@ -16157,6 +16154,16 @@
         <w:ind w:left="45"/>
         <w:rPr>
           <w:rFonts w:eastAsiaTheme="minorEastAsia"/>
+          <w:color w:val="00B050"/>
+          <w:szCs w:val="20"/>
+        </w:rPr>
+      </w:pPr>
+    </w:p>
+    <w:p>
+      <w:pPr>
+        <w:ind w:left="45"/>
+        <w:rPr>
+          <w:rFonts w:eastAsiaTheme="minorEastAsia"/>
           <w:sz w:val="24"/>
           <w:u w:val="single"/>
         </w:rPr>
@@ -16184,16 +16191,6 @@
     <w:p>
       <w:pPr>
         <w:ind w:left="45"/>
-        <w:rPr>
-          <w:rFonts w:eastAsiaTheme="minorEastAsia"/>
-          <w:sz w:val="24"/>
-          <w:u w:val="single"/>
-        </w:rPr>
-      </w:pPr>
-    </w:p>
-    <w:p>
-      <w:pPr>
-        <w:ind w:left="45"/>
         <w:jc w:val="both"/>
         <w:rPr>
           <w:rFonts w:eastAsiaTheme="minorEastAsia"/>
@@ -16391,6 +16388,104 @@
               </m:r>
             </m:e>
           </m:d>
+        </m:oMath>
+      </m:oMathPara>
+    </w:p>
+    <w:p>
+      <w:pPr>
+        <w:ind w:left="45"/>
+        <w:jc w:val="both"/>
+        <w:rPr>
+          <w:rFonts w:eastAsiaTheme="minorEastAsia"/>
+          <w:szCs w:val="20"/>
+        </w:rPr>
+      </w:pPr>
+      <m:oMathPara>
+        <m:oMathParaPr>
+          <m:jc m:val="left"/>
+        </m:oMathParaPr>
+        <m:oMath>
+          <m:r>
+            <w:rPr>
+              <w:rFonts w:ascii="Cambria Math" w:eastAsiaTheme="minorEastAsia" w:hAnsi="Cambria Math"/>
+              <w:szCs w:val="20"/>
+            </w:rPr>
+            <m:t>Q</m:t>
+          </m:r>
+          <m:r>
+            <w:rPr>
+              <w:rFonts w:ascii="Cambria Math" w:hAnsi="Cambria Math"/>
+              <w:szCs w:val="20"/>
+            </w:rPr>
+            <m:t xml:space="preserve">    ∈ </m:t>
+          </m:r>
+          <m:r>
+            <m:rPr>
+              <m:scr m:val="double-struck"/>
+            </m:rPr>
+            <w:rPr>
+              <w:rFonts w:ascii="Cambria Math" w:hAnsi="Cambria Math"/>
+              <w:szCs w:val="20"/>
+            </w:rPr>
+            <m:t>N</m:t>
+          </m:r>
+          <m:r>
+            <w:rPr>
+              <w:rFonts w:ascii="Cambria Math" w:hAnsi="Cambria Math"/>
+              <w:szCs w:val="20"/>
+            </w:rPr>
+            <m:t xml:space="preserve">                  </m:t>
+          </m:r>
+          <m:r>
+            <w:rPr>
+              <w:rFonts w:ascii="Cambria Math" w:hAnsi="Cambria Math"/>
+              <w:szCs w:val="20"/>
+            </w:rPr>
+            <m:t xml:space="preserve"> </m:t>
+          </m:r>
+          <m:r>
+            <w:rPr>
+              <w:rFonts w:ascii="Cambria Math" w:hAnsi="Cambria Math"/>
+              <w:szCs w:val="20"/>
+            </w:rPr>
+            <m:t>number of discrete levels defined in reservoi</m:t>
+          </m:r>
+          <m:sSup>
+            <m:sSupPr>
+              <m:ctrlPr>
+                <w:rPr>
+                  <w:rFonts w:ascii="Cambria Math" w:hAnsi="Cambria Math"/>
+                  <w:i/>
+                  <w:szCs w:val="20"/>
+                </w:rPr>
+              </m:ctrlPr>
+            </m:sSupPr>
+            <m:e>
+              <m:r>
+                <w:rPr>
+                  <w:rFonts w:ascii="Cambria Math" w:hAnsi="Cambria Math"/>
+                  <w:szCs w:val="20"/>
+                </w:rPr>
+                <m:t>rs</m:t>
+              </m:r>
+            </m:e>
+            <m:sup>
+              <m:r>
+                <w:rPr>
+                  <w:rFonts w:ascii="Cambria Math" w:hAnsi="Cambria Math"/>
+                  <w:szCs w:val="20"/>
+                </w:rPr>
+                <m:t>'</m:t>
+              </m:r>
+            </m:sup>
+          </m:sSup>
+          <m:r>
+            <w:rPr>
+              <w:rFonts w:ascii="Cambria Math" w:hAnsi="Cambria Math"/>
+              <w:szCs w:val="20"/>
+            </w:rPr>
+            <m:t xml:space="preserve"> water value table</m:t>
+          </m:r>
         </m:oMath>
       </m:oMathPara>
     </w:p>
@@ -16455,6 +16550,13 @@
               <w:rFonts w:ascii="Cambria Math" w:hAnsi="Cambria Math"/>
               <w:szCs w:val="20"/>
             </w:rPr>
+            <m:t xml:space="preserve"> </m:t>
+          </m:r>
+          <m:r>
+            <w:rPr>
+              <w:rFonts w:ascii="Cambria Math" w:hAnsi="Cambria Math"/>
+              <w:szCs w:val="20"/>
+            </w:rPr>
             <m:t xml:space="preserve">∈ </m:t>
           </m:r>
           <m:sSub>
@@ -16493,7 +16595,7 @@
               <w:rFonts w:ascii="Cambria Math" w:hAnsi="Cambria Math"/>
               <w:szCs w:val="20"/>
             </w:rPr>
-            <m:t xml:space="preserve">                  maximum energy output from  </m:t>
+            <m:t xml:space="preserve">                 maximum energy output from  </m:t>
           </m:r>
           <m:r>
             <w:rPr>
@@ -16637,16 +16739,6 @@
           </m:r>
         </m:oMath>
       </m:oMathPara>
-    </w:p>
-    <w:p>
-      <w:pPr>
-        <w:ind w:left="45"/>
-        <w:jc w:val="both"/>
-        <w:rPr>
-          <w:rFonts w:eastAsiaTheme="minorEastAsia"/>
-          <w:szCs w:val="20"/>
-        </w:rPr>
-      </w:pPr>
     </w:p>
     <w:p>
       <w:pPr>
@@ -17391,15 +17483,6 @@
         <w:ind w:left="45"/>
         <w:rPr>
           <w:rFonts w:eastAsiaTheme="minorEastAsia"/>
-          <w:color w:val="00B0F0"/>
-        </w:rPr>
-      </w:pPr>
-    </w:p>
-    <w:p>
-      <w:pPr>
-        <w:ind w:left="45"/>
-        <w:rPr>
-          <w:rFonts w:eastAsiaTheme="minorEastAsia"/>
           <w:szCs w:val="20"/>
         </w:rPr>
       </w:pPr>
@@ -17526,6 +17609,14 @@
         <w:ind w:left="45"/>
         <w:rPr>
           <w:rFonts w:eastAsiaTheme="minorEastAsia"/>
+        </w:rPr>
+      </w:pPr>
+    </w:p>
+    <w:p>
+      <w:pPr>
+        <w:ind w:left="45"/>
+        <w:rPr>
+          <w:rFonts w:eastAsiaTheme="minorEastAsia"/>
           <w:szCs w:val="20"/>
         </w:rPr>
       </w:pPr>
@@ -17564,11 +17655,21 @@
             </m:sub>
           </m:sSub>
           <m:r>
+            <m:rPr>
+              <m:scr m:val="double-struck"/>
+            </m:rPr>
             <w:rPr>
               <w:rFonts w:ascii="Cambria Math" w:hAnsi="Cambria Math"/>
               <w:szCs w:val="20"/>
             </w:rPr>
-            <m:t xml:space="preserve"> ∈ </m:t>
+            <m:t xml:space="preserve"> ∈ R                   </m:t>
+          </m:r>
+          <m:r>
+            <w:rPr>
+              <w:rFonts w:ascii="Cambria Math" w:hAnsi="Cambria Math"/>
+              <w:szCs w:val="20"/>
+            </w:rPr>
+            <m:t>reference water value associated with the reservoi</m:t>
           </m:r>
           <m:sSup>
             <m:sSupPr>
@@ -17576,19 +17677,17 @@
                 <w:rPr>
                   <w:rFonts w:ascii="Cambria Math" w:hAnsi="Cambria Math"/>
                   <w:i/>
+                  <w:szCs w:val="20"/>
                 </w:rPr>
               </m:ctrlPr>
             </m:sSupPr>
             <m:e>
               <m:r>
-                <m:rPr>
-                  <m:scr m:val="double-struck"/>
-                </m:rPr>
-                <w:rPr>
-                  <w:rFonts w:ascii="Cambria Math" w:hAnsi="Cambria Math"/>
-                  <w:szCs w:val="20"/>
-                </w:rPr>
-                <m:t>R</m:t>
+                <w:rPr>
+                  <w:rFonts w:ascii="Cambria Math" w:hAnsi="Cambria Math"/>
+                  <w:szCs w:val="20"/>
+                </w:rPr>
+                <m:t>r</m:t>
               </m:r>
             </m:e>
             <m:sup>
@@ -17597,7 +17696,7 @@
                   <w:rFonts w:ascii="Cambria Math" w:hAnsi="Cambria Math"/>
                   <w:szCs w:val="20"/>
                 </w:rPr>
-                <m:t>T</m:t>
+                <m:t>'</m:t>
               </m:r>
             </m:sup>
           </m:sSup>
@@ -17606,7 +17705,7 @@
               <w:rFonts w:ascii="Cambria Math" w:hAnsi="Cambria Math"/>
               <w:szCs w:val="20"/>
             </w:rPr>
-            <m:t xml:space="preserve">                  water value </m:t>
+            <m:t xml:space="preserve">s initial state </m:t>
           </m:r>
           <m:d>
             <m:dPr>
@@ -17614,6 +17713,7 @@
                 <w:rPr>
                   <w:rFonts w:ascii="Cambria Math" w:hAnsi="Cambria Math"/>
                   <w:i/>
+                  <w:szCs w:val="20"/>
                 </w:rPr>
               </m:ctrlPr>
             </m:dPr>
@@ -17623,25 +17723,10 @@
                   <w:rFonts w:ascii="Cambria Math" w:hAnsi="Cambria Math"/>
                   <w:szCs w:val="20"/>
                 </w:rPr>
-                <m:t>shadow price</m:t>
+                <m:t>date, level</m:t>
               </m:r>
             </m:e>
           </m:d>
-          <m:r>
-            <w:rPr>
-              <w:rFonts w:ascii="Cambria Math" w:hAnsi="Cambria Math"/>
-              <w:szCs w:val="20"/>
-            </w:rPr>
-            <m:t xml:space="preserve"> of power outputs from reservoir  </m:t>
-          </m:r>
-          <m:r>
-            <w:rPr>
-              <w:rFonts w:ascii="Cambria Math" w:hAnsi="Cambria Math"/>
-              <w:i/>
-              <w:szCs w:val="20"/>
-            </w:rPr>
-            <w:sym w:font="Symbol" w:char="006C"/>
-          </m:r>
         </m:oMath>
       </m:oMathPara>
     </w:p>
@@ -17658,13 +17743,104 @@
           <m:jc m:val="left"/>
         </m:oMathParaPr>
         <m:oMath>
+          <m:sSubSup>
+            <m:sSubSupPr>
+              <m:ctrlPr>
+                <w:rPr>
+                  <w:rFonts w:ascii="Cambria Math" w:hAnsi="Cambria Math"/>
+                  <w:i/>
+                </w:rPr>
+              </m:ctrlPr>
+            </m:sSubSupPr>
+            <m:e>
+              <m:r>
+                <w:rPr>
+                  <w:rFonts w:ascii="Cambria Math" w:hAnsi="Cambria Math"/>
+                  <w:szCs w:val="20"/>
+                </w:rPr>
+                <m:t>ε</m:t>
+              </m:r>
+            </m:e>
+            <m:sub>
+              <m:r>
+                <w:rPr>
+                  <w:rFonts w:ascii="Cambria Math" w:hAnsi="Cambria Math"/>
+                  <w:i/>
+                  <w:szCs w:val="20"/>
+                </w:rPr>
+                <w:sym w:font="Symbol" w:char="006C"/>
+              </m:r>
+            </m:sub>
+            <m:sup>
+              <m:r>
+                <w:rPr>
+                  <w:rFonts w:ascii="Cambria Math" w:hAnsi="Cambria Math"/>
+                </w:rPr>
+                <m:t>*</m:t>
+              </m:r>
+            </m:sup>
+          </m:sSubSup>
           <m:r>
             <w:rPr>
               <w:rFonts w:ascii="Cambria Math" w:hAnsi="Cambria Math"/>
               <w:szCs w:val="20"/>
             </w:rPr>
-            <m:t>Note :</m:t>
-          </m:r>
+            <m:t xml:space="preserve"> ∈ </m:t>
+          </m:r>
+          <m:sSup>
+            <m:sSupPr>
+              <m:ctrlPr>
+                <w:rPr>
+                  <w:rFonts w:ascii="Cambria Math" w:hAnsi="Cambria Math"/>
+                  <w:i/>
+                </w:rPr>
+              </m:ctrlPr>
+            </m:sSupPr>
+            <m:e>
+              <m:r>
+                <m:rPr>
+                  <m:scr m:val="double-struck"/>
+                </m:rPr>
+                <w:rPr>
+                  <w:rFonts w:ascii="Cambria Math" w:hAnsi="Cambria Math"/>
+                  <w:szCs w:val="20"/>
+                </w:rPr>
+                <m:t>R</m:t>
+              </m:r>
+            </m:e>
+            <m:sup>
+              <m:r>
+                <w:rPr>
+                  <w:rFonts w:ascii="Cambria Math" w:hAnsi="Cambria Math"/>
+                  <w:szCs w:val="20"/>
+                </w:rPr>
+                <m:t>T</m:t>
+              </m:r>
+            </m:sup>
+          </m:sSup>
+          <m:r>
+            <w:rPr>
+              <w:rFonts w:ascii="Cambria Math" w:hAnsi="Cambria Math"/>
+              <w:szCs w:val="20"/>
+            </w:rPr>
+            <m:t xml:space="preserve">                random component added to the water value (dispatch smoothing effect)</m:t>
+          </m:r>
+        </m:oMath>
+      </m:oMathPara>
+    </w:p>
+    <w:p>
+      <w:pPr>
+        <w:ind w:left="45"/>
+        <w:rPr>
+          <w:rFonts w:eastAsiaTheme="minorEastAsia"/>
+          <w:szCs w:val="20"/>
+        </w:rPr>
+      </w:pPr>
+      <m:oMathPara>
+        <m:oMathParaPr>
+          <m:jc m:val="left"/>
+        </m:oMathParaPr>
+        <m:oMath>
           <m:sSub>
             <m:sSubPr>
               <m:ctrlPr>
@@ -17679,10 +17855,17 @@
               <m:r>
                 <w:rPr>
                   <w:rFonts w:ascii="Cambria Math" w:hAnsi="Cambria Math"/>
-                  <w:szCs w:val="20"/>
-                </w:rPr>
-                <m:t>ε</m:t>
-              </m:r>
+                  <w:i/>
+                  <w:szCs w:val="20"/>
+                </w:rPr>
+                <w:sym w:font="Symbol" w:char="F068"/>
+              </m:r>
+              <m:ctrlPr>
+                <w:rPr>
+                  <w:rFonts w:ascii="Cambria Math" w:hAnsi="Cambria Math"/>
+                  <w:i/>
+                </w:rPr>
+              </m:ctrlPr>
             </m:e>
             <m:sub>
               <m:r>
@@ -17691,8 +17874,14 @@
                   <w:i/>
                   <w:szCs w:val="20"/>
                 </w:rPr>
-                <w:sym w:font="Symbol" w:char="F06C"/>
-              </m:r>
+                <w:sym w:font="Symbol" w:char="006C"/>
+              </m:r>
+              <m:ctrlPr>
+                <w:rPr>
+                  <w:rFonts w:ascii="Cambria Math" w:hAnsi="Cambria Math"/>
+                  <w:i/>
+                </w:rPr>
+              </m:ctrlPr>
             </m:sub>
           </m:sSub>
           <m:r>
@@ -17700,7 +17889,339 @@
               <w:rFonts w:ascii="Cambria Math" w:hAnsi="Cambria Math"/>
               <w:szCs w:val="20"/>
             </w:rPr>
-            <m:t xml:space="preserve"> depends on both the time at which period  k begins and on the reservoir level at this time  </m:t>
+            <m:t xml:space="preserve">∈ </m:t>
+          </m:r>
+          <m:sSup>
+            <m:sSupPr>
+              <m:ctrlPr>
+                <w:rPr>
+                  <w:rFonts w:ascii="Cambria Math" w:hAnsi="Cambria Math"/>
+                  <w:i/>
+                </w:rPr>
+              </m:ctrlPr>
+            </m:sSupPr>
+            <m:e>
+              <m:r>
+                <m:rPr>
+                  <m:scr m:val="double-struck"/>
+                </m:rPr>
+                <w:rPr>
+                  <w:rFonts w:ascii="Cambria Math" w:hAnsi="Cambria Math"/>
+                  <w:szCs w:val="20"/>
+                </w:rPr>
+                <m:t>R</m:t>
+              </m:r>
+            </m:e>
+            <m:sup>
+              <m:r>
+                <w:rPr>
+                  <w:rFonts w:ascii="Cambria Math" w:hAnsi="Cambria Math"/>
+                  <w:szCs w:val="20"/>
+                </w:rPr>
+                <m:t>Q</m:t>
+              </m:r>
+            </m:sup>
+          </m:sSup>
+          <m:r>
+            <w:rPr>
+              <w:rFonts w:ascii="Cambria Math" w:hAnsi="Cambria Math"/>
+              <w:szCs w:val="20"/>
+            </w:rPr>
+            <m:t xml:space="preserve">                reference water value associated with the reservoi</m:t>
+          </m:r>
+          <m:sSup>
+            <m:sSupPr>
+              <m:ctrlPr>
+                <w:rPr>
+                  <w:rFonts w:ascii="Cambria Math" w:hAnsi="Cambria Math"/>
+                  <w:i/>
+                  <w:szCs w:val="20"/>
+                </w:rPr>
+              </m:ctrlPr>
+            </m:sSupPr>
+            <m:e>
+              <m:r>
+                <w:rPr>
+                  <w:rFonts w:ascii="Cambria Math" w:hAnsi="Cambria Math"/>
+                  <w:szCs w:val="20"/>
+                </w:rPr>
+                <m:t>r</m:t>
+              </m:r>
+            </m:e>
+            <m:sup>
+              <m:r>
+                <w:rPr>
+                  <w:rFonts w:ascii="Cambria Math" w:hAnsi="Cambria Math"/>
+                  <w:szCs w:val="20"/>
+                </w:rPr>
+                <m:t>'</m:t>
+              </m:r>
+            </m:sup>
+          </m:sSup>
+          <m:r>
+            <w:rPr>
+              <w:rFonts w:ascii="Cambria Math" w:hAnsi="Cambria Math"/>
+              <w:szCs w:val="20"/>
+            </w:rPr>
+            <m:t xml:space="preserve">s final state </m:t>
+          </m:r>
+          <m:d>
+            <m:dPr>
+              <m:ctrlPr>
+                <w:rPr>
+                  <w:rFonts w:ascii="Cambria Math" w:hAnsi="Cambria Math"/>
+                  <w:i/>
+                  <w:szCs w:val="20"/>
+                </w:rPr>
+              </m:ctrlPr>
+            </m:dPr>
+            <m:e>
+              <m:r>
+                <w:rPr>
+                  <w:rFonts w:ascii="Cambria Math" w:hAnsi="Cambria Math"/>
+                  <w:szCs w:val="20"/>
+                </w:rPr>
+                <m:t>date</m:t>
+              </m:r>
+            </m:e>
+          </m:d>
+        </m:oMath>
+      </m:oMathPara>
+    </w:p>
+    <w:p>
+      <w:pPr>
+        <w:ind w:left="45"/>
+        <w:rPr>
+          <w:rFonts w:eastAsiaTheme="minorEastAsia"/>
+          <w:szCs w:val="20"/>
+        </w:rPr>
+      </w:pPr>
+      <m:oMathPara>
+        <m:oMathParaPr>
+          <m:jc m:val="left"/>
+        </m:oMathParaPr>
+        <m:oMath>
+          <m:r>
+            <w:rPr>
+              <w:rFonts w:ascii="Cambria Math" w:hAnsi="Cambria Math"/>
+              <w:szCs w:val="20"/>
+            </w:rPr>
+            <m:t xml:space="preserve">if </m:t>
+          </m:r>
+          <m:r>
+            <m:rPr>
+              <m:nor/>
+            </m:rPr>
+            <w:rPr>
+              <w:rFonts w:ascii="Cambria Math" w:hAnsi="Cambria Math"/>
+              <w:szCs w:val="20"/>
+            </w:rPr>
+            <m:t>hydro pricing option</m:t>
+          </m:r>
+          <m:r>
+            <w:rPr>
+              <w:rFonts w:ascii="Cambria Math" w:hAnsi="Cambria Math"/>
+              <w:szCs w:val="20"/>
+            </w:rPr>
+            <m:t xml:space="preserve">≔fast          then : </m:t>
+          </m:r>
+          <m:sSub>
+            <m:sSubPr>
+              <m:ctrlPr>
+                <w:rPr>
+                  <w:rFonts w:ascii="Cambria Math" w:hAnsi="Cambria Math"/>
+                  <w:i/>
+                  <w:szCs w:val="20"/>
+                </w:rPr>
+              </m:ctrlPr>
+            </m:sSubPr>
+            <m:e>
+              <m:r>
+                <w:rPr>
+                  <w:rFonts w:ascii="Cambria Math" w:hAnsi="Cambria Math"/>
+                  <w:szCs w:val="20"/>
+                </w:rPr>
+                <m:t xml:space="preserve">  </m:t>
+              </m:r>
+              <m:r>
+                <w:rPr>
+                  <w:rFonts w:ascii="Cambria Math" w:hAnsi="Cambria Math"/>
+                  <w:i/>
+                  <w:szCs w:val="20"/>
+                </w:rPr>
+                <w:sym w:font="Symbol" w:char="F068"/>
+              </m:r>
+              <m:ctrlPr>
+                <w:rPr>
+                  <w:rFonts w:ascii="Cambria Math" w:hAnsi="Cambria Math"/>
+                  <w:i/>
+                </w:rPr>
+              </m:ctrlPr>
+            </m:e>
+            <m:sub>
+              <m:r>
+                <w:rPr>
+                  <w:rFonts w:ascii="Cambria Math" w:hAnsi="Cambria Math"/>
+                  <w:i/>
+                  <w:szCs w:val="20"/>
+                </w:rPr>
+                <w:sym w:font="Symbol" w:char="006C"/>
+              </m:r>
+              <m:ctrlPr>
+                <w:rPr>
+                  <w:rFonts w:ascii="Cambria Math" w:hAnsi="Cambria Math"/>
+                  <w:i/>
+                </w:rPr>
+              </m:ctrlPr>
+            </m:sub>
+          </m:sSub>
+          <m:r>
+            <w:rPr>
+              <w:rFonts w:ascii="Cambria Math" w:hAnsi="Cambria Math"/>
+            </w:rPr>
+            <m:t xml:space="preserve"> </m:t>
+          </m:r>
+          <m:r>
+            <w:rPr>
+              <w:rFonts w:ascii="Cambria Math" w:hAnsi="Cambria Math"/>
+              <w:i/>
+            </w:rPr>
+            <w:sym w:font="Symbol" w:char="F0AC"/>
+          </m:r>
+          <m:r>
+            <w:rPr>
+              <w:rFonts w:ascii="Cambria Math" w:hAnsi="Cambria Math"/>
+            </w:rPr>
+            <m:t xml:space="preserve"> 0 </m:t>
+          </m:r>
+        </m:oMath>
+      </m:oMathPara>
+    </w:p>
+    <w:p>
+      <w:pPr>
+        <w:ind w:left="45"/>
+        <w:rPr>
+          <w:rFonts w:eastAsiaTheme="minorEastAsia"/>
+        </w:rPr>
+      </w:pPr>
+      <m:oMathPara>
+        <m:oMathParaPr>
+          <m:jc m:val="left"/>
+        </m:oMathParaPr>
+        <m:oMath>
+          <m:r>
+            <w:rPr>
+              <w:rFonts w:ascii="Cambria Math" w:hAnsi="Cambria Math"/>
+              <w:szCs w:val="20"/>
+            </w:rPr>
+            <m:t xml:space="preserve">if </m:t>
+          </m:r>
+          <m:r>
+            <m:rPr>
+              <m:nor/>
+            </m:rPr>
+            <w:rPr>
+              <w:rFonts w:ascii="Cambria Math" w:hAnsi="Cambria Math"/>
+              <w:szCs w:val="20"/>
+            </w:rPr>
+            <m:t>hydro pricing option</m:t>
+          </m:r>
+          <m:r>
+            <w:rPr>
+              <w:rFonts w:ascii="Cambria Math" w:hAnsi="Cambria Math"/>
+              <w:szCs w:val="20"/>
+            </w:rPr>
+            <m:t>≔</m:t>
+          </m:r>
+          <m:r>
+            <w:rPr>
+              <w:rFonts w:ascii="Cambria Math" w:hAnsi="Cambria Math"/>
+              <w:szCs w:val="20"/>
+            </w:rPr>
+            <m:t>accurate</m:t>
+          </m:r>
+          <m:r>
+            <w:rPr>
+              <w:rFonts w:ascii="Cambria Math" w:hAnsi="Cambria Math"/>
+              <w:szCs w:val="20"/>
+            </w:rPr>
+            <m:t xml:space="preserve"> then :  </m:t>
+          </m:r>
+          <m:sSub>
+            <m:sSubPr>
+              <m:ctrlPr>
+                <w:rPr>
+                  <w:rFonts w:ascii="Cambria Math" w:hAnsi="Cambria Math"/>
+                  <w:i/>
+                  <w:szCs w:val="20"/>
+                </w:rPr>
+              </m:ctrlPr>
+            </m:sSubPr>
+            <m:e>
+              <m:r>
+                <w:rPr>
+                  <w:rFonts w:ascii="Cambria Math" w:hAnsi="Cambria Math"/>
+                  <w:i/>
+                  <w:szCs w:val="20"/>
+                </w:rPr>
+                <w:sym w:font="Symbol" w:char="F020"/>
+              </m:r>
+              <m:r>
+                <w:rPr>
+                  <w:rFonts w:ascii="Cambria Math" w:hAnsi="Cambria Math"/>
+                  <w:i/>
+                  <w:szCs w:val="20"/>
+                </w:rPr>
+                <w:sym w:font="Symbol" w:char="F065"/>
+              </m:r>
+              <m:ctrlPr>
+                <w:rPr>
+                  <w:rFonts w:ascii="Cambria Math" w:hAnsi="Cambria Math"/>
+                  <w:i/>
+                </w:rPr>
+              </m:ctrlPr>
+            </m:e>
+            <m:sub>
+              <m:r>
+                <w:rPr>
+                  <w:rFonts w:ascii="Cambria Math" w:hAnsi="Cambria Math"/>
+                  <w:i/>
+                  <w:szCs w:val="20"/>
+                </w:rPr>
+                <w:sym w:font="Symbol" w:char="006C"/>
+              </m:r>
+              <m:ctrlPr>
+                <w:rPr>
+                  <w:rFonts w:ascii="Cambria Math" w:hAnsi="Cambria Math"/>
+                  <w:i/>
+                </w:rPr>
+              </m:ctrlPr>
+            </m:sub>
+          </m:sSub>
+          <m:r>
+            <w:rPr>
+              <w:rFonts w:ascii="Cambria Math" w:hAnsi="Cambria Math"/>
+            </w:rPr>
+            <m:t xml:space="preserve"> </m:t>
+          </m:r>
+          <m:r>
+            <w:rPr>
+              <w:rFonts w:ascii="Cambria Math" w:hAnsi="Cambria Math"/>
+              <w:i/>
+            </w:rPr>
+            <w:sym w:font="Symbol" w:char="F0AC"/>
+          </m:r>
+          <m:r>
+            <w:rPr>
+              <w:rFonts w:ascii="Cambria Math" w:hAnsi="Cambria Math"/>
+            </w:rPr>
+            <m:t xml:space="preserve"> </m:t>
+          </m:r>
+          <m:r>
+            <w:rPr>
+              <w:rFonts w:ascii="Cambria Math" w:hAnsi="Cambria Math"/>
+            </w:rPr>
+            <m:t>0</m:t>
           </m:r>
         </m:oMath>
       </m:oMathPara>
@@ -18319,16 +18840,6 @@
           </m:r>
         </m:oMath>
       </m:oMathPara>
-    </w:p>
-    <w:p>
-      <w:pPr>
-        <w:ind w:left="45"/>
-        <w:jc w:val="both"/>
-        <w:rPr>
-          <w:rFonts w:eastAsiaTheme="minorEastAsia"/>
-          <w:szCs w:val="20"/>
-        </w:rPr>
-      </w:pPr>
     </w:p>
     <w:p>
       <w:pPr>
@@ -18649,6 +19160,13 @@
               <w:rFonts w:ascii="Cambria Math" w:hAnsi="Cambria Math"/>
               <w:szCs w:val="20"/>
             </w:rPr>
+            <m:t xml:space="preserve"> </m:t>
+          </m:r>
+          <m:r>
+            <w:rPr>
+              <w:rFonts w:ascii="Cambria Math" w:hAnsi="Cambria Math"/>
+              <w:szCs w:val="20"/>
+            </w:rPr>
             <m:t xml:space="preserve">∈ </m:t>
           </m:r>
           <m:sSubSup>
@@ -18696,7 +19214,7 @@
               <w:rFonts w:ascii="Cambria Math" w:hAnsi="Cambria Math"/>
               <w:szCs w:val="20"/>
             </w:rPr>
-            <m:t xml:space="preserve">                  stored energy level in reservoir  </m:t>
+            <m:t xml:space="preserve">                 stored energy level in reservoir  </m:t>
           </m:r>
           <m:r>
             <w:rPr>
@@ -18722,10 +19240,128 @@
         <w:jc w:val="both"/>
         <w:rPr>
           <w:rFonts w:eastAsiaTheme="minorEastAsia"/>
-          <w:sz w:val="24"/>
-          <w:u w:val="single"/>
-        </w:rPr>
-      </w:pPr>
+          <w:szCs w:val="20"/>
+        </w:rPr>
+      </w:pPr>
+      <m:oMathPara>
+        <m:oMathParaPr>
+          <m:jc m:val="left"/>
+        </m:oMathParaPr>
+        <m:oMath>
+          <m:sSub>
+            <m:sSubPr>
+              <m:ctrlPr>
+                <w:rPr>
+                  <w:rFonts w:ascii="Cambria Math" w:hAnsi="Cambria Math"/>
+                  <w:i/>
+                  <w:szCs w:val="20"/>
+                </w:rPr>
+              </m:ctrlPr>
+            </m:sSubPr>
+            <m:e>
+              <m:r>
+                <w:rPr>
+                  <w:rFonts w:ascii="Cambria Math" w:hAnsi="Cambria Math"/>
+                  <w:i/>
+                  <w:szCs w:val="20"/>
+                </w:rPr>
+                <w:sym w:font="Symbol" w:char="F0C2"/>
+              </m:r>
+            </m:e>
+            <m:sub>
+              <m:sSub>
+                <m:sSubPr>
+                  <m:ctrlPr>
+                    <w:rPr>
+                      <w:rFonts w:ascii="Cambria Math" w:hAnsi="Cambria Math"/>
+                      <w:i/>
+                      <w:szCs w:val="20"/>
+                    </w:rPr>
+                  </m:ctrlPr>
+                </m:sSubPr>
+                <m:e>
+                  <m:r>
+                    <w:rPr>
+                      <w:rFonts w:ascii="Cambria Math" w:hAnsi="Cambria Math"/>
+                      <w:i/>
+                      <w:szCs w:val="20"/>
+                    </w:rPr>
+                    <w:sym w:font="Symbol" w:char="F06C"/>
+                  </m:r>
+                </m:e>
+                <m:sub>
+                  <m:r>
+                    <w:rPr>
+                      <w:rFonts w:ascii="Cambria Math" w:hAnsi="Cambria Math"/>
+                      <w:szCs w:val="20"/>
+                    </w:rPr>
+                    <m:t>q</m:t>
+                  </m:r>
+                </m:sub>
+              </m:sSub>
+            </m:sub>
+          </m:sSub>
+          <m:r>
+            <w:rPr>
+              <w:rFonts w:ascii="Cambria Math" w:hAnsi="Cambria Math"/>
+              <w:szCs w:val="20"/>
+            </w:rPr>
+            <m:t xml:space="preserve">∈ </m:t>
+          </m:r>
+          <m:sSub>
+            <m:sSubPr>
+              <m:ctrlPr>
+                <w:rPr>
+                  <w:rFonts w:ascii="Cambria Math" w:hAnsi="Cambria Math"/>
+                  <w:i/>
+                </w:rPr>
+              </m:ctrlPr>
+            </m:sSubPr>
+            <m:e>
+              <m:r>
+                <m:rPr>
+                  <m:scr m:val="double-struck"/>
+                </m:rPr>
+                <w:rPr>
+                  <w:rFonts w:ascii="Cambria Math" w:hAnsi="Cambria Math"/>
+                  <w:szCs w:val="20"/>
+                </w:rPr>
+                <m:t>R</m:t>
+              </m:r>
+            </m:e>
+            <m:sub>
+              <m:r>
+                <w:rPr>
+                  <w:rFonts w:ascii="Cambria Math" w:hAnsi="Cambria Math"/>
+                  <w:szCs w:val="20"/>
+                </w:rPr>
+                <m:t>+</m:t>
+              </m:r>
+            </m:sub>
+          </m:sSub>
+          <m:r>
+            <w:rPr>
+              <w:rFonts w:ascii="Cambria Math" w:hAnsi="Cambria Math"/>
+              <w:szCs w:val="20"/>
+            </w:rPr>
+            <m:t xml:space="preserve"> </m:t>
+          </m:r>
+          <m:r>
+            <w:rPr>
+              <w:rFonts w:ascii="Cambria Math" w:hAnsi="Cambria Math"/>
+              <w:szCs w:val="20"/>
+            </w:rPr>
+            <m:t xml:space="preserve">              filling level of reservoir layer q </m:t>
+          </m:r>
+          <m:r>
+            <w:rPr>
+              <w:rFonts w:ascii="Cambria Math" w:hAnsi="Cambria Math"/>
+              <w:szCs w:val="20"/>
+            </w:rPr>
+            <m:t>at time T (end of the week)</m:t>
+          </m:r>
+        </m:oMath>
+      </m:oMathPara>
     </w:p>
     <w:p>
       <w:pPr>
@@ -18973,15 +19609,6 @@
           </m:r>
         </m:oMath>
       </m:oMathPara>
-    </w:p>
-    <w:p>
-      <w:pPr>
-        <w:ind w:left="45"/>
-        <w:rPr>
-          <w:rFonts w:eastAsiaTheme="minorEastAsia"/>
-          <w:szCs w:val="20"/>
-        </w:rPr>
-      </w:pPr>
     </w:p>
     <w:p>
       <w:pPr>
@@ -20485,15 +21112,6 @@
         <w:ind w:left="45"/>
         <w:rPr>
           <w:rFonts w:eastAsiaTheme="minorEastAsia"/>
-          <w:szCs w:val="20"/>
-        </w:rPr>
-      </w:pPr>
-    </w:p>
-    <w:p>
-      <w:pPr>
-        <w:ind w:left="45"/>
-        <w:rPr>
-          <w:rFonts w:eastAsiaTheme="minorEastAsia"/>
           <w:sz w:val="24"/>
           <w:u w:val="single"/>
         </w:rPr>
@@ -20509,6 +21127,7 @@
               <w:sz w:val="24"/>
               <w:u w:val="single"/>
             </w:rPr>
+            <w:lastRenderedPageBreak/>
             <m:t>Demand, Security uplift, Unsupplied and Spilled energies</m:t>
           </m:r>
         </m:oMath>
@@ -21242,7 +21861,7 @@
           <w:lang w:val="en-US"/>
         </w:rPr>
       </w:pPr>
-      <w:bookmarkStart w:id="7" w:name="_Toc529966266"/>
+      <w:bookmarkStart w:id="6" w:name="_Toc529966266"/>
       <w:r>
         <w:rPr>
           <w:b/>
@@ -21300,7 +21919,7 @@
           </m:sup>
         </m:sSup>
       </m:oMath>
-      <w:bookmarkEnd w:id="7"/>
+      <w:bookmarkEnd w:id="6"/>
     </w:p>
     <w:p>
       <w:pPr>
@@ -21341,14 +21960,14 @@
           <w:b/>
         </w:rPr>
       </w:pPr>
-      <w:bookmarkStart w:id="8" w:name="_Toc529966267"/>
+      <w:bookmarkStart w:id="7" w:name="_Toc529966267"/>
       <w:r>
         <w:rPr>
           <w:b/>
         </w:rPr>
         <w:t>4.1 Objective</w:t>
       </w:r>
-      <w:bookmarkEnd w:id="8"/>
+      <w:bookmarkEnd w:id="7"/>
       <w:r>
         <w:rPr>
           <w:b/>
@@ -22326,6 +22945,13 @@
                           <w:rFonts w:ascii="Cambria Math" w:hAnsi="Cambria Math"/>
                           <w:szCs w:val="20"/>
                         </w:rPr>
+                        <m:t>(</m:t>
+                      </m:r>
+                      <m:r>
+                        <w:rPr>
+                          <w:rFonts w:ascii="Cambria Math" w:hAnsi="Cambria Math"/>
+                          <w:szCs w:val="20"/>
+                        </w:rPr>
                         <m:t>ε</m:t>
                       </m:r>
                     </m:e>
@@ -22345,7 +22971,51 @@
                       <w:rFonts w:ascii="Cambria Math" w:hAnsi="Cambria Math"/>
                       <w:szCs w:val="20"/>
                     </w:rPr>
-                    <m:t xml:space="preserve"> </m:t>
+                    <m:t>+</m:t>
+                  </m:r>
+                  <m:sSubSup>
+                    <m:sSubSupPr>
+                      <m:ctrlPr>
+                        <w:rPr>
+                          <w:rFonts w:ascii="Cambria Math" w:hAnsi="Cambria Math"/>
+                          <w:i/>
+                        </w:rPr>
+                      </m:ctrlPr>
+                    </m:sSubSupPr>
+                    <m:e>
+                      <m:r>
+                        <w:rPr>
+                          <w:rFonts w:ascii="Cambria Math" w:hAnsi="Cambria Math"/>
+                          <w:szCs w:val="20"/>
+                        </w:rPr>
+                        <m:t>ε</m:t>
+                      </m:r>
+                    </m:e>
+                    <m:sub>
+                      <m:r>
+                        <w:rPr>
+                          <w:rFonts w:ascii="Cambria Math" w:hAnsi="Cambria Math"/>
+                          <w:i/>
+                          <w:szCs w:val="20"/>
+                        </w:rPr>
+                        <w:sym w:font="Symbol" w:char="006C"/>
+                      </m:r>
+                    </m:sub>
+                    <m:sup>
+                      <m:r>
+                        <w:rPr>
+                          <w:rFonts w:ascii="Cambria Math" w:hAnsi="Cambria Math"/>
+                        </w:rPr>
+                        <m:t>*</m:t>
+                      </m:r>
+                    </m:sup>
+                  </m:sSubSup>
+                  <m:r>
+                    <w:rPr>
+                      <w:rFonts w:ascii="Cambria Math" w:hAnsi="Cambria Math"/>
+                      <w:szCs w:val="20"/>
+                    </w:rPr>
+                    <m:t xml:space="preserve"> )</m:t>
                   </m:r>
                   <m:r>
                     <w:rPr>
@@ -22506,6 +23176,249 @@
               </m:nary>
             </m:e>
           </m:nary>
+          <m:r>
+            <w:rPr>
+              <w:rFonts w:ascii="Cambria Math" w:hAnsi="Cambria Math"/>
+              <w:szCs w:val="20"/>
+            </w:rPr>
+            <m:t xml:space="preserve"> - </m:t>
+          </m:r>
+          <m:nary>
+            <m:naryPr>
+              <m:chr m:val="∑"/>
+              <m:limLoc m:val="undOvr"/>
+              <m:supHide m:val="1"/>
+              <m:ctrlPr>
+                <w:rPr>
+                  <w:rFonts w:ascii="Cambria Math" w:hAnsi="Cambria Math"/>
+                  <w:i/>
+                  <w:szCs w:val="20"/>
+                </w:rPr>
+              </m:ctrlPr>
+            </m:naryPr>
+            <m:sub>
+              <m:r>
+                <w:rPr>
+                  <w:rFonts w:ascii="Cambria Math" w:hAnsi="Cambria Math"/>
+                  <w:szCs w:val="20"/>
+                </w:rPr>
+                <m:t>n∈N</m:t>
+              </m:r>
+            </m:sub>
+            <m:sup/>
+            <m:e>
+              <m:nary>
+                <m:naryPr>
+                  <m:chr m:val="∑"/>
+                  <m:limLoc m:val="undOvr"/>
+                  <m:supHide m:val="1"/>
+                  <m:ctrlPr>
+                    <w:rPr>
+                      <w:rFonts w:ascii="Cambria Math" w:hAnsi="Cambria Math"/>
+                      <w:i/>
+                      <w:szCs w:val="20"/>
+                    </w:rPr>
+                  </m:ctrlPr>
+                </m:naryPr>
+                <m:sub>
+                  <m:r>
+                    <w:rPr>
+                      <w:rFonts w:ascii="Cambria Math" w:eastAsiaTheme="minorEastAsia" w:hAnsi="Cambria Math"/>
+                      <w:i/>
+                      <w:szCs w:val="20"/>
+                    </w:rPr>
+                    <w:sym w:font="Symbol" w:char="F06C"/>
+                  </m:r>
+                  <m:r>
+                    <w:rPr>
+                      <w:rFonts w:ascii="Cambria Math" w:hAnsi="Cambria Math"/>
+                      <w:szCs w:val="20"/>
+                    </w:rPr>
+                    <m:t>∈</m:t>
+                  </m:r>
+                  <m:sSub>
+                    <m:sSubPr>
+                      <m:ctrlPr>
+                        <w:rPr>
+                          <w:rFonts w:ascii="Cambria Math" w:hAnsi="Cambria Math"/>
+                          <w:i/>
+                          <w:szCs w:val="20"/>
+                        </w:rPr>
+                      </m:ctrlPr>
+                    </m:sSubPr>
+                    <m:e>
+                      <m:r>
+                        <w:rPr>
+                          <w:rFonts w:ascii="Cambria Math" w:hAnsi="Cambria Math"/>
+                          <w:i/>
+                          <w:szCs w:val="20"/>
+                        </w:rPr>
+                        <w:sym w:font="Symbol" w:char="F04C"/>
+                      </m:r>
+                    </m:e>
+                    <m:sub>
+                      <m:r>
+                        <w:rPr>
+                          <w:rFonts w:ascii="Cambria Math" w:hAnsi="Cambria Math"/>
+                          <w:szCs w:val="20"/>
+                        </w:rPr>
+                        <m:t>n</m:t>
+                      </m:r>
+                    </m:sub>
+                  </m:sSub>
+                </m:sub>
+                <m:sup/>
+                <m:e>
+                  <m:nary>
+                    <m:naryPr>
+                      <m:chr m:val="∑"/>
+                      <m:limLoc m:val="undOvr"/>
+                      <m:supHide m:val="1"/>
+                      <m:ctrlPr>
+                        <w:rPr>
+                          <w:rFonts w:ascii="Cambria Math" w:hAnsi="Cambria Math"/>
+                          <w:i/>
+                          <w:szCs w:val="20"/>
+                        </w:rPr>
+                      </m:ctrlPr>
+                    </m:naryPr>
+                    <m:sub>
+                      <m:r>
+                        <w:rPr>
+                          <w:rFonts w:ascii="Cambria Math" w:hAnsi="Cambria Math"/>
+                          <w:szCs w:val="20"/>
+                        </w:rPr>
+                        <m:t>q=1,Q</m:t>
+                      </m:r>
+                    </m:sub>
+                    <m:sup/>
+                    <m:e>
+                      <m:sSub>
+                        <m:sSubPr>
+                          <m:ctrlPr>
+                            <w:rPr>
+                              <w:rFonts w:ascii="Cambria Math" w:hAnsi="Cambria Math"/>
+                              <w:i/>
+                              <w:szCs w:val="20"/>
+                            </w:rPr>
+                          </m:ctrlPr>
+                        </m:sSubPr>
+                        <m:e>
+                          <m:r>
+                            <w:rPr>
+                              <w:rFonts w:ascii="Cambria Math" w:hAnsi="Cambria Math"/>
+                              <w:i/>
+                              <w:szCs w:val="20"/>
+                            </w:rPr>
+                            <w:sym w:font="Symbol" w:char="F068"/>
+                          </m:r>
+                        </m:e>
+                        <m:sub>
+                          <m:sSub>
+                            <m:sSubPr>
+                              <m:ctrlPr>
+                                <w:rPr>
+                                  <w:rFonts w:ascii="Cambria Math" w:hAnsi="Cambria Math"/>
+                                  <w:i/>
+                                  <w:szCs w:val="20"/>
+                                </w:rPr>
+                              </m:ctrlPr>
+                            </m:sSubPr>
+                            <m:e>
+                              <m:r>
+                                <w:rPr>
+                                  <w:rFonts w:ascii="Cambria Math" w:hAnsi="Cambria Math"/>
+                                  <w:i/>
+                                  <w:szCs w:val="20"/>
+                                </w:rPr>
+                                <w:sym w:font="Symbol" w:char="F06C"/>
+                              </m:r>
+                            </m:e>
+                            <m:sub>
+                              <m:r>
+                                <w:rPr>
+                                  <w:rFonts w:ascii="Cambria Math" w:hAnsi="Cambria Math"/>
+                                  <w:szCs w:val="20"/>
+                                </w:rPr>
+                                <m:t>q</m:t>
+                              </m:r>
+                            </m:sub>
+                          </m:sSub>
+                        </m:sub>
+                      </m:sSub>
+                    </m:e>
+                  </m:nary>
+                  <m:r>
+                    <w:rPr>
+                      <w:rFonts w:ascii="Cambria Math" w:hAnsi="Cambria Math"/>
+                      <w:szCs w:val="20"/>
+                    </w:rPr>
+                    <m:t xml:space="preserve"> </m:t>
+                  </m:r>
+                  <m:sSub>
+                    <m:sSubPr>
+                      <m:ctrlPr>
+                        <w:rPr>
+                          <w:rFonts w:ascii="Cambria Math" w:hAnsi="Cambria Math"/>
+                          <w:i/>
+                          <w:szCs w:val="20"/>
+                        </w:rPr>
+                      </m:ctrlPr>
+                    </m:sSubPr>
+                    <m:e>
+                      <m:r>
+                        <w:rPr>
+                          <w:rFonts w:ascii="Cambria Math" w:hAnsi="Cambria Math"/>
+                          <w:i/>
+                          <w:szCs w:val="20"/>
+                        </w:rPr>
+                        <w:sym w:font="Symbol" w:char="F0C2"/>
+                      </m:r>
+                    </m:e>
+                    <m:sub>
+                      <m:sSub>
+                        <m:sSubPr>
+                          <m:ctrlPr>
+                            <w:rPr>
+                              <w:rFonts w:ascii="Cambria Math" w:hAnsi="Cambria Math"/>
+                              <w:i/>
+                              <w:szCs w:val="20"/>
+                            </w:rPr>
+                          </m:ctrlPr>
+                        </m:sSubPr>
+                        <m:e>
+                          <m:r>
+                            <w:rPr>
+                              <w:rFonts w:ascii="Cambria Math" w:hAnsi="Cambria Math"/>
+                              <w:i/>
+                              <w:szCs w:val="20"/>
+                            </w:rPr>
+                            <w:sym w:font="Symbol" w:char="F06C"/>
+                          </m:r>
+                        </m:e>
+                        <m:sub>
+                          <m:r>
+                            <w:rPr>
+                              <w:rFonts w:ascii="Cambria Math" w:hAnsi="Cambria Math"/>
+                              <w:szCs w:val="20"/>
+                            </w:rPr>
+                            <m:t>q</m:t>
+                          </m:r>
+                        </m:sub>
+                      </m:sSub>
+                    </m:sub>
+                  </m:sSub>
+                  <m:r>
+                    <w:rPr>
+                      <w:rFonts w:ascii="Cambria Math" w:hAnsi="Cambria Math"/>
+                      <w:szCs w:val="20"/>
+                    </w:rPr>
+                    <m:t xml:space="preserve"> </m:t>
+                  </m:r>
+                </m:e>
+              </m:nary>
+            </m:e>
+          </m:nary>
         </m:oMath>
       </m:oMathPara>
     </w:p>
@@ -22745,7 +23658,7 @@
                           <w:rFonts w:ascii="Cambria Math" w:hAnsi="Cambria Math"/>
                           <w:szCs w:val="20"/>
                         </w:rPr>
-                        <m:t xml:space="preserve"> +</m:t>
+                        <m:t xml:space="preserve"> + </m:t>
                       </m:r>
                       <m:sSubSup>
                         <m:sSubSupPr>
@@ -22835,104 +23748,6 @@
                               <w:szCs w:val="20"/>
                             </w:rPr>
                             <m:t>+</m:t>
-                          </m:r>
-                        </m:sup>
-                      </m:sSubSup>
-                      <m:r>
-                        <w:rPr>
-                          <w:rFonts w:ascii="Cambria Math" w:hAnsi="Cambria Math"/>
-                          <w:szCs w:val="20"/>
-                        </w:rPr>
-                        <m:t>+</m:t>
-                      </m:r>
-                      <m:sSubSup>
-                        <m:sSubSupPr>
-                          <m:ctrlPr>
-                            <w:rPr>
-                              <w:rFonts w:ascii="Cambria Math" w:eastAsiaTheme="minorEastAsia" w:hAnsi="Symbol"/>
-                              <w:i/>
-                              <w:szCs w:val="20"/>
-                            </w:rPr>
-                          </m:ctrlPr>
-                        </m:sSubSupPr>
-                        <m:e>
-                          <m:r>
-                            <w:rPr>
-                              <w:rFonts w:ascii="Cambria Math" w:eastAsiaTheme="minorEastAsia" w:hAnsi="Cambria Math"/>
-                              <w:szCs w:val="20"/>
-                            </w:rPr>
-                            <m:t>σ</m:t>
-                          </m:r>
-                        </m:e>
-                        <m:sub>
-                          <m:r>
-                            <w:rPr>
-                              <w:rFonts w:ascii="Cambria Math" w:eastAsiaTheme="minorEastAsia" w:hAnsi="Symbol"/>
-                              <w:szCs w:val="20"/>
-                            </w:rPr>
-                            <m:t>θ</m:t>
-                          </m:r>
-                        </m:sub>
-                        <m:sup>
-                          <m:r>
-                            <w:rPr>
-                              <w:rFonts w:ascii="Cambria Math" w:eastAsiaTheme="minorEastAsia" w:hAnsi="Symbol"/>
-                              <w:szCs w:val="20"/>
-                            </w:rPr>
-                            <m:t>-</m:t>
-                          </m:r>
-                        </m:sup>
-                      </m:sSubSup>
-                      <m:r>
-                        <w:rPr>
-                          <w:rFonts w:ascii="Cambria Math" w:hAnsi="Cambria Math"/>
-                          <w:i/>
-                          <w:szCs w:val="20"/>
-                        </w:rPr>
-                        <w:sym w:font="Symbol" w:char="F0D7"/>
-                      </m:r>
-                      <m:r>
-                        <w:rPr>
-                          <w:rFonts w:ascii="Cambria Math" w:hAnsi="Cambria Math"/>
-                          <w:szCs w:val="20"/>
-                        </w:rPr>
-                        <m:t xml:space="preserve"> </m:t>
-                      </m:r>
-                      <m:sSubSup>
-                        <m:sSubSupPr>
-                          <m:ctrlPr>
-                            <w:rPr>
-                              <w:rFonts w:ascii="Cambria Math" w:eastAsiaTheme="minorEastAsia" w:hAnsi="Cambria Math"/>
-                              <w:i/>
-                              <w:szCs w:val="20"/>
-                            </w:rPr>
-                          </m:ctrlPr>
-                        </m:sSubSupPr>
-                        <m:e>
-                          <m:r>
-                            <w:rPr>
-                              <w:rFonts w:ascii="Cambria Math" w:eastAsiaTheme="minorEastAsia" w:hAnsi="Cambria Math"/>
-                              <w:szCs w:val="20"/>
-                            </w:rPr>
-                            <m:t>M</m:t>
-                          </m:r>
-                        </m:e>
-                        <m:sub>
-                          <m:r>
-                            <w:rPr>
-                              <w:rFonts w:ascii="Cambria Math" w:eastAsiaTheme="minorEastAsia" w:hAnsi="Cambria Math"/>
-                              <w:szCs w:val="20"/>
-                            </w:rPr>
-                            <m:t>θ</m:t>
-                          </m:r>
-                        </m:sub>
-                        <m:sup>
-                          <m:r>
-                            <w:rPr>
-                              <w:rFonts w:ascii="Cambria Math" w:eastAsiaTheme="minorEastAsia" w:hAnsi="Cambria Math"/>
-                              <w:szCs w:val="20"/>
-                            </w:rPr>
-                            <m:t>-</m:t>
                           </m:r>
                         </m:sup>
                       </m:sSubSup>
@@ -23667,7 +24482,7 @@
           <w:b/>
         </w:rPr>
       </w:pPr>
-      <w:bookmarkStart w:id="9" w:name="_Toc529966268"/>
+      <w:bookmarkStart w:id="8" w:name="_Toc529966268"/>
       <w:r>
         <w:rPr>
           <w:b/>
@@ -23710,7 +24525,7 @@
         </w:rPr>
         <w:t>ystem state</w:t>
       </w:r>
-      <w:bookmarkEnd w:id="9"/>
+      <w:bookmarkEnd w:id="8"/>
       <w:r>
         <w:rPr>
           <w:b/>
@@ -23786,7 +24601,7 @@
           <w:sz w:val="16"/>
           <w:szCs w:val="16"/>
         </w:rPr>
-        <w:t>First Kirchhoff’s law :</w:t>
+        <w:t>First Kirchhoff’s law:</w:t>
       </w:r>
     </w:p>
     <w:p>
@@ -24655,8 +25470,18 @@
           <w:sz w:val="16"/>
           <w:szCs w:val="16"/>
         </w:rPr>
-        <w:t>On each node, the spilled power is bounded by the overall generation of the node (must-run + dispatchable</w:t>
-      </w:r>
+        <w:t xml:space="preserve">On each node, the spilled power is bounded by the overall generation of the node (must-run + </w:t>
+      </w:r>
+      <w:proofErr w:type="spellStart"/>
+      <w:r>
+        <w:rPr>
+          <w:rFonts w:eastAsiaTheme="minorEastAsia"/>
+          <w:sz w:val="16"/>
+          <w:szCs w:val="16"/>
+        </w:rPr>
+        <w:t>dispatchable</w:t>
+      </w:r>
+      <w:proofErr w:type="spellEnd"/>
       <w:r>
         <w:rPr>
           <w:rFonts w:eastAsiaTheme="minorEastAsia"/>
@@ -25839,8 +26664,18 @@
           <w:szCs w:val="20"/>
           <w:u w:val="single"/>
         </w:rPr>
-        <w:t>Binding constraints :</w:t>
-      </w:r>
+        <w:t xml:space="preserve">Binding </w:t>
+      </w:r>
+      <w:proofErr w:type="gramStart"/>
+      <w:r>
+        <w:rPr>
+          <w:rFonts w:eastAsiaTheme="minorEastAsia"/>
+          <w:szCs w:val="20"/>
+          <w:u w:val="single"/>
+        </w:rPr>
+        <w:t>constraints :</w:t>
+      </w:r>
+      <w:proofErr w:type="gramEnd"/>
     </w:p>
     <w:p>
       <w:pPr>
@@ -28977,15 +29812,6 @@
     </w:p>
     <w:p>
       <w:pPr>
-        <w:rPr>
-          <w:rFonts w:eastAsiaTheme="minorEastAsia"/>
-          <w:b/>
-          <w:sz w:val="24"/>
-        </w:rPr>
-      </w:pPr>
-    </w:p>
-    <w:p>
-      <w:pPr>
         <w:ind w:left="45"/>
         <w:rPr>
           <w:rFonts w:eastAsiaTheme="minorEastAsia"/>
@@ -29019,10 +29845,47 @@
           </m:d>
           <m:r>
             <w:rPr>
+              <w:rStyle w:val="Appelnotedebasdep"/>
               <w:rFonts w:ascii="Cambria Math" w:hAnsi="Cambria Math"/>
-              <w:szCs w:val="20"/>
-            </w:rPr>
-            <m:t xml:space="preserve">      ∀n ∈N , ∀  </m:t>
+              <w:i/>
+              <w:szCs w:val="20"/>
+            </w:rPr>
+            <w:footnoteReference w:id="6"/>
+          </m:r>
+          <m:r>
+            <w:rPr>
+              <w:rFonts w:ascii="Cambria Math" w:hAnsi="Cambria Math"/>
+              <w:szCs w:val="20"/>
+            </w:rPr>
+            <m:t xml:space="preserve"> </m:t>
+          </m:r>
+          <m:r>
+            <w:rPr>
+              <w:rFonts w:ascii="Cambria Math" w:hAnsi="Cambria Math"/>
+              <w:szCs w:val="20"/>
+            </w:rPr>
+            <m:t xml:space="preserve">      </m:t>
+          </m:r>
+          <m:r>
+            <w:rPr>
+              <w:rFonts w:ascii="Cambria Math" w:hAnsi="Cambria Math"/>
+              <w:szCs w:val="20"/>
+            </w:rPr>
+            <m:t xml:space="preserve">    </m:t>
+          </m:r>
+          <m:r>
+            <w:rPr>
+              <w:rFonts w:ascii="Cambria Math" w:hAnsi="Cambria Math"/>
+              <w:szCs w:val="20"/>
+            </w:rPr>
+            <m:t xml:space="preserve"> </m:t>
+          </m:r>
+          <m:r>
+            <w:rPr>
+              <w:rFonts w:ascii="Cambria Math" w:hAnsi="Cambria Math"/>
+              <w:szCs w:val="20"/>
+            </w:rPr>
+            <m:t xml:space="preserve"> ∀n ∈N , ∀  </m:t>
           </m:r>
           <m:r>
             <w:rPr>
@@ -29488,7 +30351,7 @@
               <w:i/>
               <w:szCs w:val="20"/>
             </w:rPr>
-            <w:footnoteReference w:id="6"/>
+            <w:footnoteReference w:id="7"/>
           </m:r>
         </m:oMath>
       </m:oMathPara>
@@ -29498,6 +30361,560 @@
         <w:ind w:left="45"/>
         <w:rPr>
           <w:rFonts w:eastAsiaTheme="minorEastAsia"/>
+          <w:szCs w:val="20"/>
+        </w:rPr>
+      </w:pPr>
+      <m:oMathPara>
+        <m:oMathParaPr>
+          <m:jc m:val="left"/>
+        </m:oMathParaPr>
+        <m:oMath>
+          <m:d>
+            <m:dPr>
+              <m:ctrlPr>
+                <w:rPr>
+                  <w:rFonts w:ascii="Cambria Math" w:eastAsiaTheme="minorEastAsia" w:hAnsi="Cambria Math"/>
+                  <w:i/>
+                  <w:szCs w:val="20"/>
+                </w:rPr>
+              </m:ctrlPr>
+            </m:dPr>
+            <m:e>
+              <m:r>
+                <w:rPr>
+                  <w:rFonts w:ascii="Cambria Math" w:eastAsiaTheme="minorEastAsia" w:hAnsi="Cambria Math"/>
+                  <w:szCs w:val="20"/>
+                </w:rPr>
+                <m:t>14</m:t>
+              </m:r>
+            </m:e>
+          </m:d>
+          <m:r>
+            <w:rPr>
+              <w:rFonts w:ascii="Cambria Math" w:hAnsi="Cambria Math"/>
+              <w:szCs w:val="20"/>
+            </w:rPr>
+            <m:t xml:space="preserve"> </m:t>
+          </m:r>
+          <m:d>
+            <m:dPr>
+              <m:ctrlPr>
+                <w:rPr>
+                  <w:rFonts w:ascii="Cambria Math" w:hAnsi="Cambria Math"/>
+                  <w:i/>
+                  <w:szCs w:val="20"/>
+                </w:rPr>
+              </m:ctrlPr>
+            </m:dPr>
+            <m:e>
+              <m:r>
+                <w:rPr>
+                  <w:rFonts w:ascii="Cambria Math" w:hAnsi="Cambria Math"/>
+                  <w:szCs w:val="20"/>
+                </w:rPr>
+                <m:t>bis</m:t>
+              </m:r>
+            </m:e>
+          </m:d>
+          <m:r>
+            <w:rPr>
+              <w:rFonts w:ascii="Cambria Math" w:hAnsi="Cambria Math"/>
+              <w:szCs w:val="20"/>
+            </w:rPr>
+            <m:t xml:space="preserve">   </m:t>
+          </m:r>
+          <m:r>
+            <w:rPr>
+              <w:rFonts w:ascii="Cambria Math" w:hAnsi="Cambria Math"/>
+              <w:szCs w:val="20"/>
+            </w:rPr>
+            <m:t xml:space="preserve">∀n ∈N , ∀  </m:t>
+          </m:r>
+          <m:r>
+            <w:rPr>
+              <w:rFonts w:ascii="Cambria Math" w:eastAsiaTheme="minorEastAsia" w:hAnsi="Cambria Math"/>
+              <w:i/>
+              <w:szCs w:val="20"/>
+            </w:rPr>
+            <w:sym w:font="Symbol" w:char="F06C"/>
+          </m:r>
+          <m:r>
+            <w:rPr>
+              <w:rFonts w:ascii="Cambria Math" w:hAnsi="Cambria Math"/>
+              <w:szCs w:val="20"/>
+            </w:rPr>
+            <m:t>∈</m:t>
+          </m:r>
+          <m:sSub>
+            <m:sSubPr>
+              <m:ctrlPr>
+                <w:rPr>
+                  <w:rFonts w:ascii="Cambria Math" w:hAnsi="Cambria Math"/>
+                  <w:i/>
+                  <w:szCs w:val="20"/>
+                </w:rPr>
+              </m:ctrlPr>
+            </m:sSubPr>
+            <m:e>
+              <m:r>
+                <w:rPr>
+                  <w:rFonts w:ascii="Cambria Math" w:hAnsi="Cambria Math"/>
+                  <w:i/>
+                  <w:szCs w:val="20"/>
+                </w:rPr>
+                <w:sym w:font="Symbol" w:char="F04C"/>
+              </m:r>
+            </m:e>
+            <m:sub>
+              <m:r>
+                <w:rPr>
+                  <w:rFonts w:ascii="Cambria Math" w:hAnsi="Cambria Math"/>
+                  <w:szCs w:val="20"/>
+                </w:rPr>
+                <m:t>n</m:t>
+              </m:r>
+            </m:sub>
+          </m:sSub>
+          <m:r>
+            <w:rPr>
+              <w:rFonts w:ascii="Cambria Math" w:hAnsi="Cambria Math"/>
+              <w:szCs w:val="20"/>
+            </w:rPr>
+            <m:t xml:space="preserve">  : </m:t>
+          </m:r>
+          <m:r>
+            <w:rPr>
+              <w:rFonts w:ascii="Cambria Math" w:eastAsiaTheme="minorEastAsia" w:hAnsi="Cambria Math"/>
+              <w:szCs w:val="20"/>
+            </w:rPr>
+            <m:t xml:space="preserve">  </m:t>
+          </m:r>
+          <m:sSub>
+            <m:sSubPr>
+              <m:ctrlPr>
+                <w:rPr>
+                  <w:rFonts w:ascii="Cambria Math" w:eastAsiaTheme="minorEastAsia" w:hAnsi="Cambria Math"/>
+                  <w:i/>
+                  <w:szCs w:val="20"/>
+                </w:rPr>
+              </m:ctrlPr>
+            </m:sSubPr>
+            <m:e>
+              <m:sSub>
+                <m:sSubPr>
+                  <m:ctrlPr>
+                    <w:rPr>
+                      <w:rFonts w:ascii="Cambria Math" w:eastAsiaTheme="minorEastAsia" w:hAnsi="Cambria Math"/>
+                      <w:i/>
+                      <w:szCs w:val="20"/>
+                    </w:rPr>
+                  </m:ctrlPr>
+                </m:sSubPr>
+                <m:e>
+                  <m:r>
+                    <w:rPr>
+                      <w:rFonts w:ascii="Cambria Math" w:eastAsiaTheme="minorEastAsia" w:hAnsi="Cambria Math"/>
+                      <w:szCs w:val="20"/>
+                    </w:rPr>
+                    <m:t xml:space="preserve">                                 R</m:t>
+                  </m:r>
+                </m:e>
+                <m:sub>
+                  <m:r>
+                    <w:rPr>
+                      <w:rFonts w:ascii="Cambria Math" w:eastAsiaTheme="minorEastAsia" w:hAnsi="Cambria Math"/>
+                      <w:i/>
+                      <w:szCs w:val="20"/>
+                    </w:rPr>
+                    <w:sym w:font="Symbol" w:char="F06C"/>
+                  </m:r>
+                </m:sub>
+              </m:sSub>
+            </m:e>
+            <m:sub>
+              <m:r>
+                <w:rPr>
+                  <w:rFonts w:ascii="Cambria Math" w:eastAsiaTheme="minorEastAsia" w:hAnsi="Cambria Math"/>
+                  <w:szCs w:val="20"/>
+                </w:rPr>
+                <m:t>T</m:t>
+              </m:r>
+            </m:sub>
+          </m:sSub>
+          <m:r>
+            <w:rPr>
+              <w:rFonts w:ascii="Cambria Math" w:eastAsiaTheme="minorEastAsia" w:hAnsi="Cambria Math"/>
+              <w:szCs w:val="20"/>
+            </w:rPr>
+            <m:t xml:space="preserve"> </m:t>
+          </m:r>
+          <m:r>
+            <w:rPr>
+              <w:rFonts w:ascii="Cambria Math" w:hAnsi="Cambria Math"/>
+              <w:szCs w:val="20"/>
+            </w:rPr>
+            <m:t xml:space="preserve"> = </m:t>
+          </m:r>
+          <m:r>
+            <w:rPr>
+              <w:rFonts w:ascii="Cambria Math" w:eastAsiaTheme="minorEastAsia" w:hAnsi="Cambria Math"/>
+              <w:szCs w:val="20"/>
+            </w:rPr>
+            <m:t xml:space="preserve"> </m:t>
+          </m:r>
+          <m:nary>
+            <m:naryPr>
+              <m:chr m:val="∑"/>
+              <m:limLoc m:val="undOvr"/>
+              <m:supHide m:val="1"/>
+              <m:ctrlPr>
+                <w:rPr>
+                  <w:rFonts w:ascii="Cambria Math" w:eastAsiaTheme="minorEastAsia" w:hAnsi="Cambria Math"/>
+                  <w:i/>
+                  <w:szCs w:val="20"/>
+                </w:rPr>
+              </m:ctrlPr>
+            </m:naryPr>
+            <m:sub>
+              <m:r>
+                <w:rPr>
+                  <w:rFonts w:ascii="Cambria Math" w:eastAsiaTheme="minorEastAsia" w:hAnsi="Cambria Math"/>
+                  <w:szCs w:val="20"/>
+                </w:rPr>
+                <m:t>q=1,Q</m:t>
+              </m:r>
+            </m:sub>
+            <m:sup/>
+            <m:e>
+              <m:sSub>
+                <m:sSubPr>
+                  <m:ctrlPr>
+                    <w:rPr>
+                      <w:rFonts w:ascii="Cambria Math" w:hAnsi="Cambria Math"/>
+                      <w:i/>
+                      <w:szCs w:val="20"/>
+                    </w:rPr>
+                  </m:ctrlPr>
+                </m:sSubPr>
+                <m:e>
+                  <m:r>
+                    <w:rPr>
+                      <w:rFonts w:ascii="Cambria Math" w:hAnsi="Cambria Math"/>
+                      <w:i/>
+                      <w:szCs w:val="20"/>
+                    </w:rPr>
+                    <w:sym w:font="Symbol" w:char="F0C2"/>
+                  </m:r>
+                </m:e>
+                <m:sub>
+                  <m:sSub>
+                    <m:sSubPr>
+                      <m:ctrlPr>
+                        <w:rPr>
+                          <w:rFonts w:ascii="Cambria Math" w:hAnsi="Cambria Math"/>
+                          <w:i/>
+                          <w:szCs w:val="20"/>
+                        </w:rPr>
+                      </m:ctrlPr>
+                    </m:sSubPr>
+                    <m:e>
+                      <m:r>
+                        <w:rPr>
+                          <w:rFonts w:ascii="Cambria Math" w:hAnsi="Cambria Math"/>
+                          <w:i/>
+                          <w:szCs w:val="20"/>
+                        </w:rPr>
+                        <w:sym w:font="Symbol" w:char="F06C"/>
+                      </m:r>
+                    </m:e>
+                    <m:sub>
+                      <m:r>
+                        <w:rPr>
+                          <w:rFonts w:ascii="Cambria Math" w:hAnsi="Cambria Math"/>
+                          <w:szCs w:val="20"/>
+                        </w:rPr>
+                        <m:t>q</m:t>
+                      </m:r>
+                    </m:sub>
+                  </m:sSub>
+                </m:sub>
+              </m:sSub>
+            </m:e>
+          </m:nary>
+          <m:r>
+            <w:rPr>
+              <w:rFonts w:ascii="Cambria Math" w:eastAsiaTheme="minorEastAsia" w:hAnsi="Cambria Math"/>
+              <w:szCs w:val="20"/>
+            </w:rPr>
+            <m:t xml:space="preserve"> </m:t>
+          </m:r>
+        </m:oMath>
+      </m:oMathPara>
+    </w:p>
+    <w:p>
+      <w:pPr>
+        <w:ind w:left="45"/>
+        <w:rPr>
+          <w:rFonts w:eastAsiaTheme="minorEastAsia"/>
+          <w:szCs w:val="20"/>
+        </w:rPr>
+      </w:pPr>
+      <m:oMathPara>
+        <m:oMathParaPr>
+          <m:jc m:val="left"/>
+        </m:oMathParaPr>
+        <m:oMath>
+          <m:d>
+            <m:dPr>
+              <m:ctrlPr>
+                <w:rPr>
+                  <w:rFonts w:ascii="Cambria Math" w:eastAsiaTheme="minorEastAsia" w:hAnsi="Cambria Math"/>
+                  <w:i/>
+                  <w:szCs w:val="20"/>
+                </w:rPr>
+              </m:ctrlPr>
+            </m:dPr>
+            <m:e>
+              <m:r>
+                <w:rPr>
+                  <w:rFonts w:ascii="Cambria Math" w:eastAsiaTheme="minorEastAsia" w:hAnsi="Cambria Math"/>
+                  <w:szCs w:val="20"/>
+                </w:rPr>
+                <m:t>14</m:t>
+              </m:r>
+            </m:e>
+          </m:d>
+          <m:r>
+            <w:rPr>
+              <w:rFonts w:ascii="Cambria Math" w:hAnsi="Cambria Math"/>
+              <w:szCs w:val="20"/>
+            </w:rPr>
+            <m:t xml:space="preserve"> </m:t>
+          </m:r>
+          <m:d>
+            <m:dPr>
+              <m:ctrlPr>
+                <w:rPr>
+                  <w:rFonts w:ascii="Cambria Math" w:hAnsi="Cambria Math"/>
+                  <w:i/>
+                  <w:szCs w:val="20"/>
+                </w:rPr>
+              </m:ctrlPr>
+            </m:dPr>
+            <m:e>
+              <m:r>
+                <w:rPr>
+                  <w:rFonts w:ascii="Cambria Math" w:hAnsi="Cambria Math"/>
+                  <w:szCs w:val="20"/>
+                </w:rPr>
+                <m:t>ter</m:t>
+              </m:r>
+            </m:e>
+          </m:d>
+          <m:r>
+            <w:rPr>
+              <w:rFonts w:ascii="Cambria Math" w:hAnsi="Cambria Math"/>
+              <w:szCs w:val="20"/>
+            </w:rPr>
+            <m:t xml:space="preserve">   </m:t>
+          </m:r>
+          <m:r>
+            <w:rPr>
+              <w:rFonts w:ascii="Cambria Math" w:hAnsi="Cambria Math"/>
+              <w:szCs w:val="20"/>
+            </w:rPr>
+            <m:t xml:space="preserve">∀n ∈N , ∀  </m:t>
+          </m:r>
+          <m:r>
+            <w:rPr>
+              <w:rFonts w:ascii="Cambria Math" w:eastAsiaTheme="minorEastAsia" w:hAnsi="Cambria Math"/>
+              <w:i/>
+              <w:szCs w:val="20"/>
+            </w:rPr>
+            <w:sym w:font="Symbol" w:char="F06C"/>
+          </m:r>
+          <m:r>
+            <w:rPr>
+              <w:rFonts w:ascii="Cambria Math" w:hAnsi="Cambria Math"/>
+              <w:szCs w:val="20"/>
+            </w:rPr>
+            <m:t>∈</m:t>
+          </m:r>
+          <m:sSub>
+            <m:sSubPr>
+              <m:ctrlPr>
+                <w:rPr>
+                  <w:rFonts w:ascii="Cambria Math" w:hAnsi="Cambria Math"/>
+                  <w:i/>
+                  <w:szCs w:val="20"/>
+                </w:rPr>
+              </m:ctrlPr>
+            </m:sSubPr>
+            <m:e>
+              <m:r>
+                <w:rPr>
+                  <w:rFonts w:ascii="Cambria Math" w:hAnsi="Cambria Math"/>
+                  <w:i/>
+                  <w:szCs w:val="20"/>
+                </w:rPr>
+                <w:sym w:font="Symbol" w:char="F04C"/>
+              </m:r>
+            </m:e>
+            <m:sub>
+              <m:r>
+                <w:rPr>
+                  <w:rFonts w:ascii="Cambria Math" w:hAnsi="Cambria Math"/>
+                  <w:szCs w:val="20"/>
+                </w:rPr>
+                <m:t>n</m:t>
+              </m:r>
+            </m:sub>
+          </m:sSub>
+          <m:r>
+            <w:rPr>
+              <w:rFonts w:ascii="Cambria Math" w:hAnsi="Cambria Math"/>
+              <w:szCs w:val="20"/>
+            </w:rPr>
+            <m:t xml:space="preserve"> , </m:t>
+          </m:r>
+          <m:r>
+            <w:rPr>
+              <w:rFonts w:ascii="Cambria Math" w:hAnsi="Cambria Math"/>
+              <w:szCs w:val="20"/>
+            </w:rPr>
+            <m:t>q=1,Q</m:t>
+          </m:r>
+          <m:r>
+            <w:rPr>
+              <w:rFonts w:ascii="Cambria Math" w:hAnsi="Cambria Math"/>
+              <w:szCs w:val="20"/>
+            </w:rPr>
+            <m:t xml:space="preserve"> :</m:t>
+          </m:r>
+          <m:r>
+            <w:rPr>
+              <w:rFonts w:ascii="Cambria Math" w:eastAsiaTheme="minorEastAsia" w:hAnsi="Cambria Math"/>
+              <w:szCs w:val="20"/>
+            </w:rPr>
+            <m:t xml:space="preserve">    </m:t>
+          </m:r>
+          <m:sSub>
+            <m:sSubPr>
+              <m:ctrlPr>
+                <w:rPr>
+                  <w:rFonts w:ascii="Cambria Math" w:hAnsi="Cambria Math"/>
+                  <w:i/>
+                  <w:szCs w:val="20"/>
+                </w:rPr>
+              </m:ctrlPr>
+            </m:sSubPr>
+            <m:e>
+              <m:r>
+                <w:rPr>
+                  <w:rFonts w:ascii="Cambria Math" w:hAnsi="Cambria Math"/>
+                  <w:i/>
+                  <w:szCs w:val="20"/>
+                </w:rPr>
+                <w:sym w:font="Symbol" w:char="F0C2"/>
+              </m:r>
+            </m:e>
+            <m:sub>
+              <m:sSub>
+                <m:sSubPr>
+                  <m:ctrlPr>
+                    <w:rPr>
+                      <w:rFonts w:ascii="Cambria Math" w:hAnsi="Cambria Math"/>
+                      <w:i/>
+                      <w:szCs w:val="20"/>
+                    </w:rPr>
+                  </m:ctrlPr>
+                </m:sSubPr>
+                <m:e>
+                  <m:r>
+                    <w:rPr>
+                      <w:rFonts w:ascii="Cambria Math" w:hAnsi="Cambria Math"/>
+                      <w:i/>
+                      <w:szCs w:val="20"/>
+                    </w:rPr>
+                    <w:sym w:font="Symbol" w:char="F06C"/>
+                  </m:r>
+                </m:e>
+                <m:sub>
+                  <m:r>
+                    <w:rPr>
+                      <w:rFonts w:ascii="Cambria Math" w:hAnsi="Cambria Math"/>
+                      <w:szCs w:val="20"/>
+                    </w:rPr>
+                    <m:t>q</m:t>
+                  </m:r>
+                </m:sub>
+              </m:sSub>
+            </m:sub>
+          </m:sSub>
+          <m:r>
+            <w:rPr>
+              <w:rFonts w:ascii="Cambria Math" w:hAnsi="Cambria Math"/>
+              <w:szCs w:val="20"/>
+            </w:rPr>
+            <m:t xml:space="preserve">  ≤</m:t>
+          </m:r>
+          <m:r>
+            <w:rPr>
+              <w:rFonts w:ascii="Cambria Math" w:hAnsi="Cambria Math"/>
+              <w:szCs w:val="20"/>
+            </w:rPr>
+            <m:t xml:space="preserve"> </m:t>
+          </m:r>
+          <m:r>
+            <w:rPr>
+              <w:rFonts w:ascii="Cambria Math" w:eastAsiaTheme="minorEastAsia" w:hAnsi="Cambria Math"/>
+              <w:szCs w:val="20"/>
+            </w:rPr>
+            <m:t xml:space="preserve"> </m:t>
+          </m:r>
+          <m:sSub>
+            <m:sSubPr>
+              <m:ctrlPr>
+                <w:rPr>
+                  <w:rFonts w:ascii="Cambria Math" w:hAnsi="Cambria Math"/>
+                  <w:i/>
+                </w:rPr>
+              </m:ctrlPr>
+            </m:sSubPr>
+            <m:e>
+              <m:r>
+                <w:rPr>
+                  <w:rFonts w:ascii="Cambria Math" w:hAnsi="Cambria Math"/>
+                  <w:szCs w:val="20"/>
+                </w:rPr>
+                <m:t>∑</m:t>
+              </m:r>
+            </m:e>
+            <m:sub>
+              <m:r>
+                <w:rPr>
+                  <w:rFonts w:ascii="Cambria Math" w:hAnsi="Cambria Math"/>
+                  <w:i/>
+                  <w:szCs w:val="20"/>
+                </w:rPr>
+                <w:sym w:font="Symbol" w:char="006C"/>
+              </m:r>
+            </m:sub>
+          </m:sSub>
+          <m:r>
+            <w:rPr>
+              <w:rFonts w:ascii="Cambria Math" w:hAnsi="Cambria Math"/>
+            </w:rPr>
+            <m:t xml:space="preserve">  /Q</m:t>
+          </m:r>
+        </m:oMath>
+      </m:oMathPara>
+    </w:p>
+    <w:p>
+      <w:pPr>
+        <w:ind w:left="45"/>
+        <w:rPr>
+          <w:rFonts w:eastAsiaTheme="minorEastAsia"/>
           <w:b/>
           <w:sz w:val="24"/>
         </w:rPr>
@@ -29520,16 +30937,6 @@
         </w:rPr>
         <w:t>Reservoir level is bounded by admissible lower and upper bounds (rule curves)</w:t>
       </w:r>
-    </w:p>
-    <w:p>
-      <w:pPr>
-        <w:ind w:left="45"/>
-        <w:rPr>
-          <w:rFonts w:eastAsiaTheme="minorEastAsia"/>
-          <w:b/>
-          <w:sz w:val="24"/>
-        </w:rPr>
-      </w:pPr>
     </w:p>
     <w:p>
       <w:pPr>
@@ -29781,16 +31188,6 @@
         <w:ind w:left="45"/>
         <w:rPr>
           <w:rFonts w:eastAsiaTheme="minorEastAsia"/>
-          <w:b/>
-          <w:sz w:val="24"/>
-        </w:rPr>
-      </w:pPr>
-    </w:p>
-    <w:p>
-      <w:pPr>
-        <w:ind w:left="45"/>
-        <w:rPr>
-          <w:rFonts w:eastAsiaTheme="minorEastAsia"/>
           <w:szCs w:val="20"/>
           <w:u w:val="single"/>
         </w:rPr>
@@ -29801,8 +31198,19 @@
           <w:szCs w:val="20"/>
           <w:u w:val="single"/>
         </w:rPr>
-        <w:t>Thermal units :</w:t>
-      </w:r>
+        <w:lastRenderedPageBreak/>
+        <w:t xml:space="preserve">Thermal </w:t>
+      </w:r>
+      <w:proofErr w:type="gramStart"/>
+      <w:r>
+        <w:rPr>
+          <w:rFonts w:eastAsiaTheme="minorEastAsia"/>
+          <w:szCs w:val="20"/>
+          <w:u w:val="single"/>
+        </w:rPr>
+        <w:t>units :</w:t>
+      </w:r>
+      <w:proofErr w:type="gramEnd"/>
     </w:p>
     <w:p>
       <w:pPr>
@@ -30676,7 +32084,7 @@
           <w:sz w:val="16"/>
           <w:szCs w:val="16"/>
         </w:rPr>
-        <w:footnoteReference w:id="7"/>
+        <w:footnoteReference w:id="8"/>
       </w:r>
       <w:r>
         <w:rPr>
@@ -32819,7 +34227,7 @@
           <w:b/>
         </w:rPr>
       </w:pPr>
-      <w:bookmarkStart w:id="10" w:name="_Toc529966269"/>
+      <w:bookmarkStart w:id="9" w:name="_Toc529966269"/>
       <w:r>
         <w:rPr>
           <w:b/>
@@ -32874,7 +34282,7 @@
         </w:rPr>
         <w:t>)</w:t>
       </w:r>
-      <w:bookmarkEnd w:id="10"/>
+      <w:bookmarkEnd w:id="9"/>
       <w:r>
         <w:rPr>
           <w:b/>
@@ -32972,6 +34380,7 @@
         </w:rPr>
         <w:t xml:space="preserve">previously </w:t>
       </w:r>
+      <w:proofErr w:type="gramStart"/>
       <w:r>
         <w:rPr>
           <w:rFonts w:eastAsiaTheme="minorEastAsia"/>
@@ -32979,6 +34388,7 @@
         </w:rPr>
         <w:t>defined</w:t>
       </w:r>
+      <w:proofErr w:type="gramEnd"/>
       <w:r>
         <w:rPr>
           <w:rFonts w:eastAsiaTheme="minorEastAsia"/>
@@ -33140,6 +34550,8 @@
           <w:szCs w:val="20"/>
         </w:rPr>
       </w:pPr>
+      <w:bookmarkStart w:id="10" w:name="_GoBack"/>
+      <w:bookmarkEnd w:id="10"/>
     </w:p>
     <w:p>
       <w:pPr>
@@ -34704,7 +36116,21 @@
         <w:rPr>
           <w:szCs w:val="20"/>
         </w:rPr>
-        <w:t xml:space="preserve"> favorable case, various upstream studies, taking account the detailed system characteristics in different operation conditions (generating units outages and/or grid components outages N, N-1 , N-k,…) </w:t>
+        <w:t xml:space="preserve"> favorable case, various upstream studies, taking account the detailed system characteristics in different operation conditions (generating units outages and/or grid components outages N, N-</w:t>
+      </w:r>
+      <w:proofErr w:type="gramStart"/>
+      <w:r>
+        <w:rPr>
+          <w:szCs w:val="20"/>
+        </w:rPr>
+        <w:t>1 ,</w:t>
+      </w:r>
+      <w:proofErr w:type="gramEnd"/>
+      <w:r>
+        <w:rPr>
+          <w:szCs w:val="20"/>
+        </w:rPr>
+        <w:t xml:space="preserve"> N-k,…) </w:t>
       </w:r>
       <w:r>
         <w:rPr>
@@ -34840,7 +36266,7 @@
           <w:rStyle w:val="Appelnotedebasdep"/>
           <w:szCs w:val="20"/>
         </w:rPr>
-        <w:footnoteReference w:id="8"/>
+        <w:footnoteReference w:id="9"/>
       </w:r>
       <w:r>
         <w:rPr>
@@ -35216,12 +36642,14 @@
         </w:rPr>
         <w:t xml:space="preserve"> This passive loop flow should therefore be added to the classical flow dictated by Kirchhoff’s rules on the basis of </w:t>
       </w:r>
+      <w:proofErr w:type="gramStart"/>
       <w:r>
         <w:rPr>
           <w:szCs w:val="20"/>
         </w:rPr>
         <w:t xml:space="preserve">impedances </w:t>
       </w:r>
+      <w:proofErr w:type="gramEnd"/>
       <m:oMath>
         <m:sSub>
           <m:sSubPr>
@@ -35264,7 +36692,7 @@
           <w:rStyle w:val="Appelnotedebasdep"/>
           <w:szCs w:val="20"/>
         </w:rPr>
-        <w:footnoteReference w:id="9"/>
+        <w:footnoteReference w:id="10"/>
       </w:r>
       <w:r>
         <w:rPr>
@@ -38065,7 +39493,14 @@
         <w:rPr>
           <w:szCs w:val="20"/>
         </w:rPr>
-        <w:t>The proper modeling of the system then requires that all constraints identified in 7.1,</w:t>
+        <w:t>The proper modeling of the system then requires that all constraints identified in 7.1</w:t>
+      </w:r>
+      <w:proofErr w:type="gramStart"/>
+      <w:r>
+        <w:rPr>
+          <w:szCs w:val="20"/>
+        </w:rPr>
+        <w:t>,</w:t>
       </w:r>
       <w:r>
         <w:rPr>
@@ -38077,7 +39512,14 @@
         <w:rPr>
           <w:szCs w:val="20"/>
         </w:rPr>
-        <w:t xml:space="preserve"> 7.2,</w:t>
+        <w:t xml:space="preserve"> 7.2</w:t>
+      </w:r>
+      <w:proofErr w:type="gramEnd"/>
+      <w:r>
+        <w:rPr>
+          <w:szCs w:val="20"/>
+        </w:rPr>
+        <w:t>,</w:t>
       </w:r>
       <w:r>
         <w:rPr>
@@ -38450,13 +39892,27 @@
         <w:rPr>
           <w:b/>
         </w:rPr>
-        <w:t>N-1,</w:t>
-      </w:r>
+        <w:t>N-1</w:t>
+      </w:r>
+      <w:proofErr w:type="gramStart"/>
       <w:r>
         <w:rPr>
           <w:b/>
         </w:rPr>
-        <w:t xml:space="preserve">..., </w:t>
+        <w:t>,</w:t>
+      </w:r>
+      <w:r>
+        <w:rPr>
+          <w:b/>
+        </w:rPr>
+        <w:t>...,</w:t>
+      </w:r>
+      <w:proofErr w:type="gramEnd"/>
+      <w:r>
+        <w:rPr>
+          <w:b/>
+        </w:rPr>
+        <w:t xml:space="preserve"> </w:t>
       </w:r>
       <w:r>
         <w:rPr>
@@ -40219,7 +41675,7 @@
           <w:rStyle w:val="Appelnotedebasdep"/>
           <w:szCs w:val="20"/>
         </w:rPr>
-        <w:footnoteReference w:id="10"/>
+        <w:footnoteReference w:id="11"/>
       </w:r>
       <w:r>
         <w:rPr>
@@ -40416,7 +41872,21 @@
         <w:rPr>
           <w:lang w:val="en-GB"/>
         </w:rPr>
-        <w:t xml:space="preserve">A number of specific equipments, as well as particular operation rules or commercial agreements, can be modelled with appropriate use of </w:t>
+        <w:t xml:space="preserve">A number of specific </w:t>
+      </w:r>
+      <w:proofErr w:type="spellStart"/>
+      <w:r>
+        <w:rPr>
+          <w:lang w:val="en-GB"/>
+        </w:rPr>
+        <w:t>equipments</w:t>
+      </w:r>
+      <w:proofErr w:type="spellEnd"/>
+      <w:r>
+        <w:rPr>
+          <w:lang w:val="en-GB"/>
+        </w:rPr>
+        <w:t xml:space="preserve">, as well as particular operation rules or commercial agreements, can be modelled with appropriate use of </w:t>
       </w:r>
       <w:r>
         <w:rPr>
@@ -40562,7 +42032,7 @@
         <w:sz w:val="18"/>
         <w:lang w:val="en-GB"/>
       </w:rPr>
-      <w:t>.0.</w:t>
+      <w:t>.</w:t>
     </w:r>
     <w:r>
       <w:rPr>
@@ -40571,6 +42041,22 @@
         <w:lang w:val="en-GB"/>
       </w:rPr>
       <w:t>1</w:t>
+    </w:r>
+    <w:r>
+      <w:rPr>
+        <w:rFonts w:ascii="Arial" w:hAnsi="Arial" w:cs="Arial"/>
+        <w:sz w:val="18"/>
+        <w:lang w:val="en-GB"/>
+      </w:rPr>
+      <w:t>.</w:t>
+    </w:r>
+    <w:r>
+      <w:rPr>
+        <w:rFonts w:ascii="Arial" w:hAnsi="Arial" w:cs="Arial"/>
+        <w:sz w:val="18"/>
+        <w:lang w:val="en-GB"/>
+      </w:rPr>
+      <w:t>0</w:t>
     </w:r>
     <w:r>
       <w:rPr>
@@ -40600,23 +42086,42 @@
         <w:lang w:val="en-GB"/>
       </w:rPr>
       <w:tab/>
-      <w:t>Last  Rev</w:t>
     </w:r>
+    <w:proofErr w:type="gramStart"/>
     <w:r>
       <w:rPr>
         <w:rFonts w:ascii="Arial" w:hAnsi="Arial" w:cs="Arial"/>
         <w:sz w:val="18"/>
         <w:lang w:val="en-GB"/>
       </w:rPr>
-      <w:t xml:space="preserve"> :  M. Doquet - </w:t>
+      <w:t>Last  Rev</w:t>
     </w:r>
+    <w:proofErr w:type="gramEnd"/>
     <w:r>
       <w:rPr>
         <w:rFonts w:ascii="Arial" w:hAnsi="Arial" w:cs="Arial"/>
         <w:sz w:val="18"/>
         <w:lang w:val="en-GB"/>
       </w:rPr>
-      <w:t>03</w:t>
+      <w:t xml:space="preserve"> :  M. </w:t>
+    </w:r>
+    <w:proofErr w:type="spellStart"/>
+    <w:r>
+      <w:rPr>
+        <w:rFonts w:ascii="Arial" w:hAnsi="Arial" w:cs="Arial"/>
+        <w:sz w:val="18"/>
+        <w:lang w:val="en-GB"/>
+      </w:rPr>
+      <w:t>Doquet</w:t>
+    </w:r>
+    <w:proofErr w:type="spellEnd"/>
+    <w:r>
+      <w:rPr>
+        <w:rFonts w:ascii="Arial" w:hAnsi="Arial" w:cs="Arial"/>
+        <w:sz w:val="18"/>
+        <w:lang w:val="en-GB"/>
+      </w:rPr>
+      <w:t xml:space="preserve"> - 16</w:t>
     </w:r>
     <w:r>
       <w:rPr>
@@ -40632,7 +42137,7 @@
         <w:sz w:val="18"/>
         <w:lang w:val="en-GB"/>
       </w:rPr>
-      <w:t>APR</w:t>
+      <w:t>OCT</w:t>
     </w:r>
     <w:r>
       <w:rPr>
@@ -40687,7 +42192,7 @@
         <w:rFonts w:ascii="Arial" w:hAnsi="Arial" w:cs="Arial"/>
         <w:noProof/>
       </w:rPr>
-      <w:t>7</w:t>
+      <w:t>2</w:t>
     </w:r>
     <w:r>
       <w:rPr>
@@ -40805,6 +42310,7 @@
         </w:rPr>
         <w:t xml:space="preserve">This document presents the general optimization problem formulation as it is formalized so far in the last version of disseminated version of </w:t>
       </w:r>
+      <w:proofErr w:type="spellStart"/>
       <w:r>
         <w:rPr>
           <w:b/>
@@ -40814,6 +42320,7 @@
         </w:rPr>
         <w:t>Antares_Simulator</w:t>
       </w:r>
+      <w:proofErr w:type="spellEnd"/>
       <w:r>
         <w:rPr>
           <w:sz w:val="16"/>
@@ -40871,7 +42378,25 @@
           <w:sz w:val="16"/>
           <w:szCs w:val="16"/>
         </w:rPr>
-        <w:t>ference guide , section « optimization preferences : “export mps problems”</w:t>
+        <w:t xml:space="preserve">ference guide , section « optimization preferences : “export </w:t>
+      </w:r>
+      <w:proofErr w:type="spellStart"/>
+      <w:r>
+        <w:rPr>
+          <w:rFonts w:cs="Arial"/>
+          <w:sz w:val="16"/>
+          <w:szCs w:val="16"/>
+        </w:rPr>
+        <w:t>mps</w:t>
+      </w:r>
+      <w:proofErr w:type="spellEnd"/>
+      <w:r>
+        <w:rPr>
+          <w:rFonts w:cs="Arial"/>
+          <w:sz w:val="16"/>
+          <w:szCs w:val="16"/>
+        </w:rPr>
+        <w:t xml:space="preserve"> problems”</w:t>
       </w:r>
     </w:p>
   </w:footnote>
@@ -40906,6 +42431,7 @@
         </w:rPr>
         <w:t xml:space="preserve">For the sake of simplicity, the </w:t>
       </w:r>
+      <w:proofErr w:type="spellStart"/>
       <w:r>
         <w:rPr>
           <w:b/>
@@ -40915,6 +42441,7 @@
         </w:rPr>
         <w:t>Antares_Simulator</w:t>
       </w:r>
+      <w:proofErr w:type="spellEnd"/>
       <w:r>
         <w:rPr>
           <w:sz w:val="16"/>
@@ -40997,9 +42524,6 @@
     <w:p>
       <w:pPr>
         <w:pStyle w:val="Notedebasdepage"/>
-        <w:rPr>
-          <w:lang w:val="fr-FR"/>
-        </w:rPr>
       </w:pPr>
       <w:r>
         <w:rPr>
@@ -41015,46 +42539,70 @@
           <w:sz w:val="16"/>
           <w:szCs w:val="16"/>
         </w:rPr>
-        <w:t xml:space="preserve">Constraint 10 (a) is implemented when “leeway” is allowed on </w:t>
-      </w:r>
-      <w:r>
+        <w:t>Constraint 10 (a) is implemented when “leeway” is allowed on reservoir level trajectory; pumping can occur if deemed profitable on the basis of water values, for either short- or long-term (seasonal) use. Constraint 10 (b) is implemented when no leeway is allowed: the reservoir level follows the global seasonal strategy but the optimization period may include  short-term pumping/generating cycles</w:t>
+      </w:r>
+    </w:p>
+  </w:footnote>
+  <w:footnote w:id="6">
+    <w:p>
+      <w:pPr>
+        <w:pStyle w:val="Notedebasdepage"/>
         <w:rPr>
           <w:sz w:val="16"/>
           <w:szCs w:val="16"/>
         </w:rPr>
-        <w:t>reservoir level trajectory; pumping can occur if deemed profitable on the basis of water values, for either short- or long-term (seasonal) use.</w:t>
+      </w:pPr>
+      <w:r>
+        <w:rPr>
+          <w:rStyle w:val="Appelnotedebasdep"/>
+        </w:rPr>
+        <w:footnoteRef/>
+      </w:r>
+      <w:r>
+        <w:t xml:space="preserve"> </w:t>
       </w:r>
       <w:r>
         <w:rPr>
           <w:sz w:val="16"/>
           <w:szCs w:val="16"/>
         </w:rPr>
-        <w:t xml:space="preserve"> Constraint 10 (b) is implemented when no leeway is allowed</w:t>
-      </w:r>
+        <w:t>Constraints 14(</w:t>
+      </w:r>
+      <w:proofErr w:type="spellStart"/>
       <w:r>
         <w:rPr>
           <w:sz w:val="16"/>
           <w:szCs w:val="16"/>
         </w:rPr>
-        <w:t>:</w:t>
-      </w:r>
+        <w:t>bis</w:t>
+      </w:r>
+      <w:proofErr w:type="spellEnd"/>
       <w:r>
         <w:rPr>
           <w:sz w:val="16"/>
           <w:szCs w:val="16"/>
         </w:rPr>
-        <w:t xml:space="preserve"> </w:t>
-      </w:r>
+        <w:t>) and 14(</w:t>
+      </w:r>
+      <w:proofErr w:type="spellStart"/>
       <w:r>
         <w:rPr>
           <w:sz w:val="16"/>
           <w:szCs w:val="16"/>
         </w:rPr>
-        <w:t>the reservoir level follows the global seasonal strategy but the optimization period may include  short-term pumping/generating cycles</w:t>
+        <w:t>ter</w:t>
+      </w:r>
+      <w:proofErr w:type="spellEnd"/>
+      <w:r>
+        <w:rPr>
+          <w:sz w:val="16"/>
+          <w:szCs w:val="16"/>
+        </w:rPr>
+        <w:t>) are implemented only if the option “hydro pricing mode” is set to “accurate”</w:t>
       </w:r>
     </w:p>
   </w:footnote>
-  <w:footnote w:id="6">
+  <w:footnote w:id="7">
     <w:p>
       <w:pPr>
         <w:pStyle w:val="Notedebasdepage"/>
@@ -41146,7 +42694,7 @@
       </w:r>
     </w:p>
   </w:footnote>
-  <w:footnote w:id="7">
+  <w:footnote w:id="8">
     <w:p>
       <w:pPr>
         <w:pStyle w:val="Notedebasdepage"/>
@@ -41221,7 +42769,7 @@
       </w:r>
     </w:p>
   </w:footnote>
-  <w:footnote w:id="8">
+  <w:footnote w:id="9">
     <w:p>
       <w:pPr>
         <w:pStyle w:val="Notedebasdepage"/>
@@ -41247,7 +42795,7 @@
       </w:r>
     </w:p>
   </w:footnote>
-  <w:footnote w:id="9">
+  <w:footnote w:id="10">
     <w:p>
       <w:pPr>
         <w:pStyle w:val="Notedebasdepage"/>
@@ -41376,7 +42924,7 @@
       </w:pPr>
     </w:p>
   </w:footnote>
-  <w:footnote w:id="10">
+  <w:footnote w:id="11">
     <w:p>
       <w:pPr>
         <w:pStyle w:val="Notedebasdepage"/>
@@ -41442,7 +42990,7 @@
 
 <file path=word/numbering.xml><?xml version="1.0" encoding="utf-8"?>
 <w:numbering xmlns:wpc="http://schemas.microsoft.com/office/word/2010/wordprocessingCanvas" xmlns:mc="http://schemas.openxmlformats.org/markup-compatibility/2006" xmlns:o="urn:schemas-microsoft-com:office:office" xmlns:r="http://schemas.openxmlformats.org/officeDocument/2006/relationships" xmlns:m="http://schemas.openxmlformats.org/officeDocument/2006/math" xmlns:v="urn:schemas-microsoft-com:vml" xmlns:wp14="http://schemas.microsoft.com/office/word/2010/wordprocessingDrawing" xmlns:wp="http://schemas.openxmlformats.org/drawingml/2006/wordprocessingDrawing" xmlns:w10="urn:schemas-microsoft-com:office:word" xmlns:w="http://schemas.openxmlformats.org/wordprocessingml/2006/main" xmlns:w14="http://schemas.microsoft.com/office/word/2010/wordml" xmlns:w15="http://schemas.microsoft.com/office/word/2012/wordml" xmlns:wpg="http://schemas.microsoft.com/office/word/2010/wordprocessingGroup" xmlns:wpi="http://schemas.microsoft.com/office/word/2010/wordprocessingInk" xmlns:wne="http://schemas.microsoft.com/office/word/2006/wordml" xmlns:wps="http://schemas.microsoft.com/office/word/2010/wordprocessingShape" mc:Ignorable="w14 w15 wp14">
-  <w:abstractNum w:abstractNumId="0" w15:restartNumberingAfterBreak="0">
+  <w:abstractNum w:abstractNumId="0">
     <w:nsid w:val="069952B8"/>
     <w:multiLevelType w:val="hybridMultilevel"/>
     <w:tmpl w:val="F116908E"/>
@@ -41531,7 +43079,7 @@
       </w:pPr>
     </w:lvl>
   </w:abstractNum>
-  <w:abstractNum w:abstractNumId="1" w15:restartNumberingAfterBreak="0">
+  <w:abstractNum w:abstractNumId="1">
     <w:nsid w:val="59112EEE"/>
     <w:multiLevelType w:val="hybridMultilevel"/>
     <w:tmpl w:val="9F0E88FC"/>
@@ -41643,7 +43191,7 @@
       </w:rPr>
     </w:lvl>
   </w:abstractNum>
-  <w:abstractNum w:abstractNumId="2" w15:restartNumberingAfterBreak="0">
+  <w:abstractNum w:abstractNumId="2">
     <w:nsid w:val="6B8B13F0"/>
     <w:multiLevelType w:val="hybridMultilevel"/>
     <w:tmpl w:val="71CC0C92"/>
@@ -41732,7 +43280,7 @@
       </w:pPr>
     </w:lvl>
   </w:abstractNum>
-  <w:abstractNum w:abstractNumId="3" w15:restartNumberingAfterBreak="0">
+  <w:abstractNum w:abstractNumId="3">
     <w:nsid w:val="6D22121D"/>
     <w:multiLevelType w:val="hybridMultilevel"/>
     <w:tmpl w:val="24BEFFD8"/>
@@ -41844,7 +43392,7 @@
       </w:rPr>
     </w:lvl>
   </w:abstractNum>
-  <w:abstractNum w:abstractNumId="4" w15:restartNumberingAfterBreak="0">
+  <w:abstractNum w:abstractNumId="4">
     <w:nsid w:val="713D0625"/>
     <w:multiLevelType w:val="hybridMultilevel"/>
     <w:tmpl w:val="54BC1264"/>
@@ -41935,7 +43483,7 @@
       </w:pPr>
     </w:lvl>
   </w:abstractNum>
-  <w:abstractNum w:abstractNumId="5" w15:restartNumberingAfterBreak="0">
+  <w:abstractNum w:abstractNumId="5">
     <w:nsid w:val="76915F37"/>
     <w:multiLevelType w:val="hybridMultilevel"/>
     <w:tmpl w:val="AE9E6EBA"/>
@@ -42048,7 +43596,7 @@
       </w:rPr>
     </w:lvl>
   </w:abstractNum>
-  <w:abstractNum w:abstractNumId="6" w15:restartNumberingAfterBreak="0">
+  <w:abstractNum w:abstractNumId="6">
     <w:nsid w:val="799F26AC"/>
     <w:multiLevelType w:val="hybridMultilevel"/>
     <w:tmpl w:val="C0400D5A"/>
@@ -42137,7 +43685,7 @@
       </w:pPr>
     </w:lvl>
   </w:abstractNum>
-  <w:abstractNum w:abstractNumId="7" w15:restartNumberingAfterBreak="0">
+  <w:abstractNum w:abstractNumId="7">
     <w:nsid w:val="7C940BA1"/>
     <w:multiLevelType w:val="hybridMultilevel"/>
     <w:tmpl w:val="3D567BBA"/>
@@ -43166,6 +44714,7 @@
     <w:uiPriority w:val="59"/>
     <w:rsid w:val="00E25306"/>
     <w:tblPr>
+      <w:tblInd w:w="0" w:type="dxa"/>
       <w:tblBorders>
         <w:top w:val="single" w:sz="4" w:space="0" w:color="000000"/>
         <w:left w:val="single" w:sz="4" w:space="0" w:color="000000"/>
@@ -43174,6 +44723,12 @@
         <w:insideH w:val="single" w:sz="4" w:space="0" w:color="000000"/>
         <w:insideV w:val="single" w:sz="4" w:space="0" w:color="000000"/>
       </w:tblBorders>
+      <w:tblCellMar>
+        <w:top w:w="0" w:type="dxa"/>
+        <w:left w:w="108" w:type="dxa"/>
+        <w:bottom w:w="0" w:type="dxa"/>
+        <w:right w:w="108" w:type="dxa"/>
+      </w:tblCellMar>
     </w:tblPr>
   </w:style>
   <w:style w:type="character" w:styleId="Lienhypertextesuivivisit">
@@ -43595,7 +45150,7 @@
 </file>
 
 <file path=customXml/itemProps1.xml><?xml version="1.0" encoding="utf-8"?>
-<ds:datastoreItem xmlns:ds="http://schemas.openxmlformats.org/officeDocument/2006/customXml" ds:itemID="{CD7BF80F-D981-43E5-83A0-D2ECB0005513}">
+<ds:datastoreItem xmlns:ds="http://schemas.openxmlformats.org/officeDocument/2006/customXml" ds:itemID="{6AF37478-93D5-47FD-8600-404CAACE0D25}">
   <ds:schemaRefs>
     <ds:schemaRef ds:uri="http://schemas.openxmlformats.org/officeDocument/2006/bibliography"/>
   </ds:schemaRefs>

</xml_diff>